<commit_message>
Updated task list and activity log
</commit_message>
<xml_diff>
--- a/Ttest results.docx
+++ b/Ttest results.docx
@@ -1459,8 +1459,3564 @@
               </w:rPr>
               <w:t>s</w:t>
             </w:r>
+          </w:p>
+        </w:tc>
+        <w:tc>
+          <w:tcPr>
+            <w:tcW w:w="2858" w:type="dxa"/>
+            <w:shd w:val="clear" w:color="auto" w:fill="F7CAAC" w:themeFill="accent2" w:themeFillTint="66"/>
+          </w:tcPr>
+          <w:p>
+            <w:pPr>
+              <w:rPr>
+                <w:lang w:val="en-GB"/>
+              </w:rPr>
+            </w:pPr>
+            <w:r>
+              <w:rPr>
+                <w:lang w:val="en-GB"/>
+              </w:rPr>
+              <w:t>Worst but not significantly</w:t>
+            </w:r>
+          </w:p>
+        </w:tc>
+        <w:tc>
+          <w:tcPr>
+            <w:tcW w:w="2863" w:type="dxa"/>
+            <w:shd w:val="clear" w:color="auto" w:fill="ED7D31" w:themeFill="accent2"/>
+          </w:tcPr>
+          <w:p>
+            <w:pPr>
+              <w:rPr>
+                <w:lang w:val="en-GB"/>
+              </w:rPr>
+            </w:pPr>
+            <w:r>
+              <w:rPr>
+                <w:lang w:val="en-GB"/>
+              </w:rPr>
+              <w:t>Significantly Worst</w:t>
+            </w:r>
+          </w:p>
+        </w:tc>
+      </w:tr>
+    </w:tbl>
+    <w:p>
+      <w:pPr>
+        <w:rPr>
+          <w:lang w:val="en-GB"/>
+        </w:rPr>
+      </w:pPr>
+    </w:p>
+    <w:p>
+      <w:pPr>
+        <w:rPr>
+          <w:lang w:val="en-GB"/>
+        </w:rPr>
+      </w:pPr>
+      <w:r>
+        <w:rPr>
+          <w:lang w:val="en-GB"/>
+        </w:rPr>
+        <w:br w:type="page"/>
+      </w:r>
+    </w:p>
+    <w:p>
+      <w:pPr>
+        <w:jc w:val="center"/>
+        <w:rPr>
+          <w:b/>
+          <w:bCs/>
+          <w:lang w:val="en-GB"/>
+        </w:rPr>
+      </w:pPr>
+      <w:r>
+        <w:rPr>
+          <w:b/>
+          <w:bCs/>
+          <w:lang w:val="en-GB"/>
+        </w:rPr>
+        <w:lastRenderedPageBreak/>
+        <w:t xml:space="preserve">T-test Results: </w:t>
+      </w:r>
+      <w:r>
+        <w:rPr>
+          <w:i/>
+          <w:iCs/>
+          <w:lang w:val="en-GB"/>
+        </w:rPr>
+        <w:t>Helpfulness Rating</w:t>
+      </w:r>
+    </w:p>
+    <w:tbl>
+      <w:tblPr>
+        <w:tblStyle w:val="Tableauweb3"/>
+        <w:tblW w:w="0" w:type="auto"/>
+        <w:jc w:val="center"/>
+        <w:tblBorders>
+          <w:top w:val="single" w:sz="12" w:space="0" w:color="auto"/>
+          <w:left w:val="single" w:sz="12" w:space="0" w:color="auto"/>
+          <w:bottom w:val="single" w:sz="12" w:space="0" w:color="auto"/>
+          <w:right w:val="single" w:sz="12" w:space="0" w:color="auto"/>
+          <w:insideH w:val="single" w:sz="12" w:space="0" w:color="auto"/>
+          <w:insideV w:val="single" w:sz="12" w:space="0" w:color="auto"/>
+        </w:tblBorders>
+        <w:shd w:val="clear" w:color="auto" w:fill="E2EFD9" w:themeFill="accent6" w:themeFillTint="33"/>
+        <w:tblLook w:val="04A0" w:firstRow="1" w:lastRow="0" w:firstColumn="1" w:lastColumn="0" w:noHBand="0" w:noVBand="1"/>
+      </w:tblPr>
+      <w:tblGrid>
+        <w:gridCol w:w="3500"/>
+        <w:gridCol w:w="3485"/>
+        <w:gridCol w:w="3505"/>
+      </w:tblGrid>
+      <w:tr>
+        <w:trPr>
+          <w:cnfStyle w:val="100000000000" w:firstRow="1" w:lastRow="0" w:firstColumn="0" w:lastColumn="0" w:oddVBand="0" w:evenVBand="0" w:oddHBand="0" w:evenHBand="0" w:firstRowFirstColumn="0" w:firstRowLastColumn="0" w:lastRowFirstColumn="0" w:lastRowLastColumn="0"/>
+          <w:jc w:val="center"/>
+        </w:trPr>
+        <w:tc>
+          <w:tcPr>
+            <w:tcW w:w="3440" w:type="dxa"/>
+            <w:shd w:val="clear" w:color="auto" w:fill="D0CECE" w:themeFill="background2" w:themeFillShade="E6"/>
+          </w:tcPr>
+          <w:p>
+            <w:pPr>
+              <w:rPr>
+                <w:b/>
+                <w:bCs/>
+                <w:sz w:val="24"/>
+                <w:szCs w:val="24"/>
+                <w:lang w:val="en-GB"/>
+              </w:rPr>
+            </w:pPr>
+          </w:p>
+        </w:tc>
+        <w:tc>
+          <w:tcPr>
+            <w:tcW w:w="3445" w:type="dxa"/>
+            <w:shd w:val="clear" w:color="auto" w:fill="D0CECE" w:themeFill="background2" w:themeFillShade="E6"/>
+          </w:tcPr>
+          <w:p>
+            <w:pPr>
+              <w:rPr>
+                <w:b/>
+                <w:bCs/>
+                <w:sz w:val="24"/>
+                <w:szCs w:val="24"/>
+                <w:lang w:val="en-GB"/>
+              </w:rPr>
+            </w:pPr>
+            <w:r>
+              <w:rPr>
+                <w:b/>
+                <w:bCs/>
+                <w:sz w:val="24"/>
+                <w:szCs w:val="24"/>
+                <w:lang w:val="en-GB"/>
+              </w:rPr>
+              <w:t>Explanation 2 (Scatter plot)</w:t>
+            </w:r>
+          </w:p>
+        </w:tc>
+        <w:tc>
+          <w:tcPr>
+            <w:tcW w:w="3445" w:type="dxa"/>
+            <w:shd w:val="clear" w:color="auto" w:fill="D0CECE" w:themeFill="background2" w:themeFillShade="E6"/>
+          </w:tcPr>
+          <w:p>
+            <w:pPr>
+              <w:rPr>
+                <w:b/>
+                <w:bCs/>
+                <w:sz w:val="24"/>
+                <w:szCs w:val="24"/>
+                <w:lang w:val="en-GB"/>
+              </w:rPr>
+            </w:pPr>
+            <w:r>
+              <w:rPr>
+                <w:b/>
+                <w:bCs/>
+                <w:sz w:val="24"/>
+                <w:szCs w:val="24"/>
+                <w:lang w:val="en-GB"/>
+              </w:rPr>
+              <w:t>Explanation 3 (Box plot)</w:t>
+            </w:r>
+          </w:p>
+        </w:tc>
+      </w:tr>
+      <w:tr>
+        <w:trPr>
+          <w:jc w:val="center"/>
+        </w:trPr>
+        <w:tc>
+          <w:tcPr>
+            <w:tcW w:w="3440" w:type="dxa"/>
+            <w:shd w:val="clear" w:color="auto" w:fill="D0CECE" w:themeFill="background2" w:themeFillShade="E6"/>
+          </w:tcPr>
+          <w:p>
+            <w:pPr>
+              <w:rPr>
+                <w:b/>
+                <w:bCs/>
+                <w:sz w:val="24"/>
+                <w:szCs w:val="24"/>
+                <w:lang w:val="en-GB"/>
+              </w:rPr>
+            </w:pPr>
+            <w:r>
+              <w:rPr>
+                <w:b/>
+                <w:bCs/>
+                <w:sz w:val="24"/>
+                <w:szCs w:val="24"/>
+                <w:lang w:val="en-GB"/>
+              </w:rPr>
+              <w:t>Explanation 1 (Table)</w:t>
+            </w:r>
+          </w:p>
+        </w:tc>
+        <w:tc>
+          <w:tcPr>
+            <w:tcW w:w="3445" w:type="dxa"/>
+            <w:shd w:val="clear" w:color="auto" w:fill="C5E0B3" w:themeFill="accent6" w:themeFillTint="66"/>
+          </w:tcPr>
+          <w:p>
+            <w:pPr>
+              <w:rPr>
+                <w:lang w:val="en-GB"/>
+              </w:rPr>
+            </w:pPr>
+            <w:r>
+              <w:rPr>
+                <w:lang w:val="en-GB"/>
+              </w:rPr>
+              <w:t>t-value:</w:t>
+            </w:r>
+            <w:r>
+              <w:t xml:space="preserve"> </w:t>
+            </w:r>
+            <w:r>
+              <w:rPr>
+                <w:lang w:val="en-GB"/>
+              </w:rPr>
+              <w:t>1.9364</w:t>
+            </w:r>
+          </w:p>
+          <w:p>
+            <w:pPr>
+              <w:rPr>
+                <w:lang w:val="en-GB"/>
+              </w:rPr>
+            </w:pPr>
+            <w:r>
+              <w:rPr>
+                <w:lang w:val="en-GB"/>
+              </w:rPr>
+              <w:t>p-value:</w:t>
+            </w:r>
+            <w:r>
+              <w:t xml:space="preserve"> </w:t>
+            </w:r>
+            <w:r>
+              <w:rPr>
+                <w:lang w:val="en-GB"/>
+              </w:rPr>
+              <w:t>0.0815</w:t>
+            </w:r>
+          </w:p>
+        </w:tc>
+        <w:tc>
+          <w:tcPr>
+            <w:tcW w:w="3445" w:type="dxa"/>
+            <w:shd w:val="clear" w:color="auto" w:fill="C5E0B3" w:themeFill="accent6" w:themeFillTint="66"/>
+          </w:tcPr>
+          <w:p>
+            <w:pPr>
+              <w:rPr>
+                <w:lang w:val="en-GB"/>
+              </w:rPr>
+            </w:pPr>
+            <w:r>
+              <w:rPr>
+                <w:lang w:val="en-GB"/>
+              </w:rPr>
+              <w:t>t-value:</w:t>
+            </w:r>
+            <w:r>
+              <w:t xml:space="preserve"> </w:t>
+            </w:r>
+            <w:r>
+              <w:rPr>
+                <w:lang w:val="en-GB"/>
+              </w:rPr>
+              <w:t>0.7110</w:t>
+            </w:r>
+          </w:p>
+          <w:p>
+            <w:pPr>
+              <w:rPr>
+                <w:lang w:val="en-GB"/>
+              </w:rPr>
+            </w:pPr>
+            <w:r>
+              <w:rPr>
+                <w:lang w:val="en-GB"/>
+              </w:rPr>
+              <w:t>p-value:</w:t>
+            </w:r>
+            <w:r>
+              <w:t xml:space="preserve"> </w:t>
+            </w:r>
+            <w:r>
+              <w:rPr>
+                <w:lang w:val="en-GB"/>
+              </w:rPr>
+              <w:t>0.4932</w:t>
+            </w:r>
+          </w:p>
+        </w:tc>
+      </w:tr>
+      <w:tr>
+        <w:trPr>
+          <w:jc w:val="center"/>
+        </w:trPr>
+        <w:tc>
+          <w:tcPr>
+            <w:tcW w:w="3440" w:type="dxa"/>
+            <w:shd w:val="clear" w:color="auto" w:fill="D0CECE" w:themeFill="background2" w:themeFillShade="E6"/>
+          </w:tcPr>
+          <w:p>
+            <w:pPr>
+              <w:rPr>
+                <w:b/>
+                <w:bCs/>
+                <w:sz w:val="24"/>
+                <w:szCs w:val="24"/>
+                <w:lang w:val="en-GB"/>
+              </w:rPr>
+            </w:pPr>
+            <w:r>
+              <w:rPr>
+                <w:b/>
+                <w:bCs/>
+                <w:sz w:val="24"/>
+                <w:szCs w:val="24"/>
+                <w:lang w:val="en-GB"/>
+              </w:rPr>
+              <w:t>Explanation 2 (Scatter plot)</w:t>
+            </w:r>
+          </w:p>
+        </w:tc>
+        <w:tc>
+          <w:tcPr>
+            <w:tcW w:w="3445" w:type="dxa"/>
+            <w:shd w:val="clear" w:color="auto" w:fill="D0CECE" w:themeFill="background2" w:themeFillShade="E6"/>
+          </w:tcPr>
+          <w:p>
+            <w:pPr>
+              <w:rPr>
+                <w:lang w:val="en-GB"/>
+              </w:rPr>
+            </w:pPr>
+          </w:p>
+        </w:tc>
+        <w:tc>
+          <w:tcPr>
+            <w:tcW w:w="3445" w:type="dxa"/>
+            <w:shd w:val="clear" w:color="auto" w:fill="C5E0B3" w:themeFill="accent6" w:themeFillTint="66"/>
+          </w:tcPr>
+          <w:p>
+            <w:pPr>
+              <w:rPr>
+                <w:lang w:val="en-GB"/>
+              </w:rPr>
+            </w:pPr>
+            <w:r>
+              <w:rPr>
+                <w:lang w:val="en-GB"/>
+              </w:rPr>
+              <w:t>t-value:</w:t>
+            </w:r>
+            <w:r>
+              <w:t xml:space="preserve"> </w:t>
+            </w:r>
+            <w:r>
+              <w:rPr>
+                <w:lang w:val="en-GB"/>
+              </w:rPr>
+              <w:t>-0.5590</w:t>
+            </w:r>
+          </w:p>
+          <w:p>
+            <w:pPr>
+              <w:rPr>
+                <w:lang w:val="en-GB"/>
+              </w:rPr>
+            </w:pPr>
+            <w:r>
+              <w:rPr>
+                <w:lang w:val="en-GB"/>
+              </w:rPr>
+              <w:t>p-value:</w:t>
+            </w:r>
+            <w:r>
+              <w:t xml:space="preserve"> </w:t>
+            </w:r>
+            <w:r>
+              <w:rPr>
+                <w:lang w:val="en-GB"/>
+              </w:rPr>
+              <w:t>0.5884</w:t>
+            </w:r>
+          </w:p>
+        </w:tc>
+      </w:tr>
+    </w:tbl>
+    <w:p>
+      <w:pPr>
+        <w:rPr>
+          <w:lang w:val="en-GB"/>
+        </w:rPr>
+      </w:pPr>
+    </w:p>
+    <w:p>
+      <w:pPr>
+        <w:jc w:val="center"/>
+        <w:rPr>
+          <w:i/>
+          <w:iCs/>
+          <w:lang w:val="en-GB"/>
+        </w:rPr>
+      </w:pPr>
+      <w:r>
+        <w:rPr>
+          <w:b/>
+          <w:bCs/>
+          <w:lang w:val="en-GB"/>
+        </w:rPr>
+        <w:t xml:space="preserve">T-test Results: </w:t>
+      </w:r>
+      <w:r>
+        <w:rPr>
+          <w:i/>
+          <w:iCs/>
+          <w:lang w:val="en-GB"/>
+        </w:rPr>
+        <w:t>Overall Rating</w:t>
+      </w:r>
+    </w:p>
+    <w:tbl>
+      <w:tblPr>
+        <w:tblStyle w:val="Tableauweb3"/>
+        <w:tblW w:w="0" w:type="auto"/>
+        <w:jc w:val="center"/>
+        <w:tblBorders>
+          <w:top w:val="single" w:sz="12" w:space="0" w:color="auto"/>
+          <w:left w:val="single" w:sz="12" w:space="0" w:color="auto"/>
+          <w:bottom w:val="single" w:sz="12" w:space="0" w:color="auto"/>
+          <w:right w:val="single" w:sz="12" w:space="0" w:color="auto"/>
+          <w:insideH w:val="single" w:sz="12" w:space="0" w:color="auto"/>
+          <w:insideV w:val="single" w:sz="12" w:space="0" w:color="auto"/>
+        </w:tblBorders>
+        <w:shd w:val="clear" w:color="auto" w:fill="E2EFD9" w:themeFill="accent6" w:themeFillTint="33"/>
+        <w:tblLook w:val="04A0" w:firstRow="1" w:lastRow="0" w:firstColumn="1" w:lastColumn="0" w:noHBand="0" w:noVBand="1"/>
+      </w:tblPr>
+      <w:tblGrid>
+        <w:gridCol w:w="3500"/>
+        <w:gridCol w:w="3485"/>
+        <w:gridCol w:w="3505"/>
+      </w:tblGrid>
+      <w:tr>
+        <w:trPr>
+          <w:cnfStyle w:val="100000000000" w:firstRow="1" w:lastRow="0" w:firstColumn="0" w:lastColumn="0" w:oddVBand="0" w:evenVBand="0" w:oddHBand="0" w:evenHBand="0" w:firstRowFirstColumn="0" w:firstRowLastColumn="0" w:lastRowFirstColumn="0" w:lastRowLastColumn="0"/>
+          <w:jc w:val="center"/>
+        </w:trPr>
+        <w:tc>
+          <w:tcPr>
+            <w:tcW w:w="3440" w:type="dxa"/>
+            <w:shd w:val="clear" w:color="auto" w:fill="D0CECE" w:themeFill="background2" w:themeFillShade="E6"/>
+          </w:tcPr>
+          <w:p>
+            <w:pPr>
+              <w:rPr>
+                <w:b/>
+                <w:bCs/>
+                <w:sz w:val="24"/>
+                <w:szCs w:val="24"/>
+                <w:lang w:val="en-GB"/>
+              </w:rPr>
+            </w:pPr>
+          </w:p>
+        </w:tc>
+        <w:tc>
+          <w:tcPr>
+            <w:tcW w:w="3445" w:type="dxa"/>
+            <w:shd w:val="clear" w:color="auto" w:fill="D0CECE" w:themeFill="background2" w:themeFillShade="E6"/>
+          </w:tcPr>
+          <w:p>
+            <w:pPr>
+              <w:rPr>
+                <w:b/>
+                <w:bCs/>
+                <w:sz w:val="24"/>
+                <w:szCs w:val="24"/>
+                <w:lang w:val="en-GB"/>
+              </w:rPr>
+            </w:pPr>
+            <w:r>
+              <w:rPr>
+                <w:b/>
+                <w:bCs/>
+                <w:sz w:val="24"/>
+                <w:szCs w:val="24"/>
+                <w:lang w:val="en-GB"/>
+              </w:rPr>
+              <w:t>Explanation 2 (Scatter plot)</w:t>
+            </w:r>
+          </w:p>
+        </w:tc>
+        <w:tc>
+          <w:tcPr>
+            <w:tcW w:w="3445" w:type="dxa"/>
+            <w:shd w:val="clear" w:color="auto" w:fill="D0CECE" w:themeFill="background2" w:themeFillShade="E6"/>
+          </w:tcPr>
+          <w:p>
+            <w:pPr>
+              <w:rPr>
+                <w:b/>
+                <w:bCs/>
+                <w:sz w:val="24"/>
+                <w:szCs w:val="24"/>
+                <w:lang w:val="en-GB"/>
+              </w:rPr>
+            </w:pPr>
+            <w:r>
+              <w:rPr>
+                <w:b/>
+                <w:bCs/>
+                <w:sz w:val="24"/>
+                <w:szCs w:val="24"/>
+                <w:lang w:val="en-GB"/>
+              </w:rPr>
+              <w:t>Explanation 3 (Box plot)</w:t>
+            </w:r>
+          </w:p>
+        </w:tc>
+      </w:tr>
+      <w:tr>
+        <w:trPr>
+          <w:jc w:val="center"/>
+        </w:trPr>
+        <w:tc>
+          <w:tcPr>
+            <w:tcW w:w="3440" w:type="dxa"/>
+            <w:shd w:val="clear" w:color="auto" w:fill="D0CECE" w:themeFill="background2" w:themeFillShade="E6"/>
+          </w:tcPr>
+          <w:p>
+            <w:pPr>
+              <w:rPr>
+                <w:b/>
+                <w:bCs/>
+                <w:sz w:val="24"/>
+                <w:szCs w:val="24"/>
+                <w:lang w:val="en-GB"/>
+              </w:rPr>
+            </w:pPr>
+            <w:r>
+              <w:rPr>
+                <w:b/>
+                <w:bCs/>
+                <w:sz w:val="24"/>
+                <w:szCs w:val="24"/>
+                <w:lang w:val="en-GB"/>
+              </w:rPr>
+              <w:t>Explanation 1 (Table)</w:t>
+            </w:r>
+          </w:p>
+        </w:tc>
+        <w:tc>
+          <w:tcPr>
+            <w:tcW w:w="3445" w:type="dxa"/>
+            <w:shd w:val="clear" w:color="auto" w:fill="C5E0B3" w:themeFill="accent6" w:themeFillTint="66"/>
+          </w:tcPr>
+          <w:p>
+            <w:pPr>
+              <w:rPr>
+                <w:lang w:val="en-GB"/>
+              </w:rPr>
+            </w:pPr>
+            <w:r>
+              <w:rPr>
+                <w:lang w:val="en-GB"/>
+              </w:rPr>
+              <w:t>t-value:</w:t>
+            </w:r>
+            <w:r>
+              <w:t xml:space="preserve"> </w:t>
+            </w:r>
+            <w:r>
+              <w:rPr>
+                <w:lang w:val="en-GB"/>
+              </w:rPr>
+              <w:t>1.8380</w:t>
+            </w:r>
+          </w:p>
+          <w:p>
+            <w:pPr>
+              <w:rPr>
+                <w:lang w:val="en-GB"/>
+              </w:rPr>
+            </w:pPr>
+            <w:r>
+              <w:rPr>
+                <w:lang w:val="en-GB"/>
+              </w:rPr>
+              <w:t>p-value:</w:t>
+            </w:r>
+            <w:r>
+              <w:t xml:space="preserve"> </w:t>
+            </w:r>
+            <w:r>
+              <w:rPr>
+                <w:lang w:val="en-GB"/>
+              </w:rPr>
+              <w:t>0.0959</w:t>
+            </w:r>
+          </w:p>
+        </w:tc>
+        <w:tc>
+          <w:tcPr>
+            <w:tcW w:w="3445" w:type="dxa"/>
+            <w:shd w:val="clear" w:color="auto" w:fill="C5E0B3" w:themeFill="accent6" w:themeFillTint="66"/>
+          </w:tcPr>
+          <w:p>
+            <w:pPr>
+              <w:rPr>
+                <w:lang w:val="en-GB"/>
+              </w:rPr>
+            </w:pPr>
+            <w:r>
+              <w:rPr>
+                <w:lang w:val="en-GB"/>
+              </w:rPr>
+              <w:t>t-value:</w:t>
+            </w:r>
+            <w:r>
+              <w:t xml:space="preserve"> </w:t>
+            </w:r>
+            <w:r>
+              <w:rPr>
+                <w:lang w:val="en-GB"/>
+              </w:rPr>
+              <w:t>1.9364</w:t>
+            </w:r>
+          </w:p>
+          <w:p>
+            <w:pPr>
+              <w:rPr>
+                <w:lang w:val="en-GB"/>
+              </w:rPr>
+            </w:pPr>
+            <w:r>
+              <w:rPr>
+                <w:lang w:val="en-GB"/>
+              </w:rPr>
+              <w:t>p-value:</w:t>
+            </w:r>
+            <w:r>
+              <w:t xml:space="preserve"> </w:t>
+            </w:r>
+            <w:r>
+              <w:rPr>
+                <w:lang w:val="en-GB"/>
+              </w:rPr>
+              <w:t>0.0815</w:t>
+            </w:r>
+          </w:p>
+        </w:tc>
+      </w:tr>
+      <w:tr>
+        <w:trPr>
+          <w:jc w:val="center"/>
+        </w:trPr>
+        <w:tc>
+          <w:tcPr>
+            <w:tcW w:w="3440" w:type="dxa"/>
+            <w:shd w:val="clear" w:color="auto" w:fill="D0CECE" w:themeFill="background2" w:themeFillShade="E6"/>
+          </w:tcPr>
+          <w:p>
+            <w:pPr>
+              <w:rPr>
+                <w:b/>
+                <w:bCs/>
+                <w:sz w:val="24"/>
+                <w:szCs w:val="24"/>
+                <w:lang w:val="en-GB"/>
+              </w:rPr>
+            </w:pPr>
+            <w:r>
+              <w:rPr>
+                <w:b/>
+                <w:bCs/>
+                <w:sz w:val="24"/>
+                <w:szCs w:val="24"/>
+                <w:lang w:val="en-GB"/>
+              </w:rPr>
+              <w:t>Explanation 2 (Scatter plot)</w:t>
+            </w:r>
+          </w:p>
+        </w:tc>
+        <w:tc>
+          <w:tcPr>
+            <w:tcW w:w="3445" w:type="dxa"/>
+            <w:shd w:val="clear" w:color="auto" w:fill="D0CECE" w:themeFill="background2" w:themeFillShade="E6"/>
+          </w:tcPr>
+          <w:p>
+            <w:pPr>
+              <w:rPr>
+                <w:lang w:val="en-GB"/>
+              </w:rPr>
+            </w:pPr>
+          </w:p>
+        </w:tc>
+        <w:tc>
+          <w:tcPr>
+            <w:tcW w:w="3445" w:type="dxa"/>
+            <w:shd w:val="clear" w:color="auto" w:fill="C5E0B3" w:themeFill="accent6" w:themeFillTint="66"/>
+          </w:tcPr>
+          <w:p>
+            <w:pPr>
+              <w:rPr>
+                <w:lang w:val="en-GB"/>
+              </w:rPr>
+            </w:pPr>
+            <w:r>
+              <w:rPr>
+                <w:lang w:val="en-GB"/>
+              </w:rPr>
+              <w:t>t-value:</w:t>
+            </w:r>
+            <w:r>
+              <w:t xml:space="preserve"> </w:t>
+            </w:r>
+            <w:r>
+              <w:rPr>
+                <w:lang w:val="en-GB"/>
+              </w:rPr>
+              <w:t>1.1744</w:t>
+            </w:r>
+          </w:p>
+          <w:p>
+            <w:pPr>
+              <w:rPr>
+                <w:lang w:val="en-GB"/>
+              </w:rPr>
+            </w:pPr>
+            <w:r>
+              <w:rPr>
+                <w:lang w:val="en-GB"/>
+              </w:rPr>
+              <w:t>p-value:</w:t>
+            </w:r>
+            <w:r>
+              <w:t xml:space="preserve"> </w:t>
+            </w:r>
+            <w:r>
+              <w:rPr>
+                <w:lang w:val="en-GB"/>
+              </w:rPr>
+              <w:t>0.2674</w:t>
+            </w:r>
+          </w:p>
+        </w:tc>
+      </w:tr>
+    </w:tbl>
+    <w:p>
+      <w:pPr>
+        <w:rPr>
+          <w:lang w:val="en-GB"/>
+        </w:rPr>
+      </w:pPr>
+    </w:p>
+    <w:tbl>
+      <w:tblPr>
+        <w:tblStyle w:val="Grilledutableau"/>
+        <w:tblW w:w="0" w:type="auto"/>
+        <w:jc w:val="center"/>
+        <w:tblLook w:val="04A0" w:firstRow="1" w:lastRow="0" w:firstColumn="1" w:lastColumn="0" w:noHBand="0" w:noVBand="1"/>
+      </w:tblPr>
+      <w:tblGrid>
+        <w:gridCol w:w="2861"/>
+        <w:gridCol w:w="2858"/>
+      </w:tblGrid>
+      <w:tr>
+        <w:trPr>
+          <w:jc w:val="center"/>
+        </w:trPr>
+        <w:tc>
+          <w:tcPr>
+            <w:tcW w:w="2861" w:type="dxa"/>
+            <w:shd w:val="clear" w:color="auto" w:fill="70AD47" w:themeFill="accent6"/>
+          </w:tcPr>
+          <w:p>
+            <w:pPr>
+              <w:rPr>
+                <w:lang w:val="en-GB"/>
+              </w:rPr>
+            </w:pPr>
+            <w:r>
+              <w:rPr>
+                <w:lang w:val="en-GB"/>
+              </w:rPr>
+              <w:t xml:space="preserve">Significantly </w:t>
+            </w:r>
+            <w:r>
+              <w:rPr>
+                <w:lang w:val="en-GB"/>
+              </w:rPr>
+              <w:t>Difference</w:t>
+            </w:r>
+          </w:p>
+        </w:tc>
+        <w:tc>
+          <w:tcPr>
+            <w:tcW w:w="2858" w:type="dxa"/>
+            <w:shd w:val="clear" w:color="auto" w:fill="C5E0B3" w:themeFill="accent6" w:themeFillTint="66"/>
+          </w:tcPr>
+          <w:p>
+            <w:pPr>
+              <w:rPr>
+                <w:lang w:val="en-GB"/>
+              </w:rPr>
+            </w:pPr>
+            <w:r>
+              <w:rPr>
+                <w:lang w:val="en-GB"/>
+              </w:rPr>
+              <w:t>No Significant Difference</w:t>
+            </w:r>
+          </w:p>
+        </w:tc>
+      </w:tr>
+    </w:tbl>
+    <w:p>
+      <w:pPr>
+        <w:rPr>
+          <w:lang w:val="en-GB"/>
+        </w:rPr>
+      </w:pPr>
+    </w:p>
+    <w:p>
+      <w:pPr>
+        <w:rPr>
+          <w:lang w:val="en-GB"/>
+        </w:rPr>
+      </w:pPr>
+      <w:r>
+        <w:rPr>
+          <w:lang w:val="en-GB"/>
+        </w:rPr>
+        <w:br w:type="page"/>
+      </w:r>
+    </w:p>
+    <w:tbl>
+      <w:tblPr>
+        <w:tblStyle w:val="Tableauweb3"/>
+        <w:tblW w:w="0" w:type="auto"/>
+        <w:tblCellSpacing w:w="0" w:type="dxa"/>
+        <w:tblBorders>
+          <w:top w:val="single" w:sz="12" w:space="0" w:color="auto"/>
+          <w:left w:val="single" w:sz="12" w:space="0" w:color="auto"/>
+          <w:bottom w:val="single" w:sz="12" w:space="0" w:color="auto"/>
+          <w:right w:val="single" w:sz="12" w:space="0" w:color="auto"/>
+          <w:insideH w:val="single" w:sz="12" w:space="0" w:color="auto"/>
+          <w:insideV w:val="single" w:sz="12" w:space="0" w:color="auto"/>
+        </w:tblBorders>
+        <w:shd w:val="clear" w:color="auto" w:fill="E2EFD9" w:themeFill="accent6" w:themeFillTint="33"/>
+        <w:tblLook w:val="04A0" w:firstRow="1" w:lastRow="0" w:firstColumn="1" w:lastColumn="0" w:noHBand="0" w:noVBand="1"/>
+      </w:tblPr>
+      <w:tblGrid>
+        <w:gridCol w:w="2395"/>
+        <w:gridCol w:w="2931"/>
+        <w:gridCol w:w="2802"/>
+        <w:gridCol w:w="2803"/>
+        <w:gridCol w:w="2803"/>
+      </w:tblGrid>
+      <w:tr>
+        <w:trPr>
+          <w:cnfStyle w:val="100000000000" w:firstRow="1" w:lastRow="0" w:firstColumn="0" w:lastColumn="0" w:oddVBand="0" w:evenVBand="0" w:oddHBand="0" w:evenHBand="0" w:firstRowFirstColumn="0" w:firstRowLastColumn="0" w:lastRowFirstColumn="0" w:lastRowLastColumn="0"/>
+          <w:tblCellSpacing w:w="0" w:type="dxa"/>
+        </w:trPr>
+        <w:tc>
+          <w:tcPr>
+            <w:tcW w:w="2395" w:type="dxa"/>
+            <w:shd w:val="clear" w:color="auto" w:fill="D0CECE" w:themeFill="background2" w:themeFillShade="E6"/>
+          </w:tcPr>
+          <w:p>
+            <w:pPr>
+              <w:spacing w:line="240" w:lineRule="auto"/>
+              <w:rPr>
+                <w:b/>
+                <w:bCs/>
+                <w:sz w:val="20"/>
+                <w:szCs w:val="20"/>
+                <w:lang w:val="en-GB"/>
+              </w:rPr>
+            </w:pPr>
+          </w:p>
+        </w:tc>
+        <w:tc>
+          <w:tcPr>
+            <w:tcW w:w="2931" w:type="dxa"/>
+            <w:shd w:val="clear" w:color="auto" w:fill="D0CECE" w:themeFill="background2" w:themeFillShade="E6"/>
+          </w:tcPr>
+          <w:p>
+            <w:pPr>
+              <w:spacing w:line="240" w:lineRule="auto"/>
+              <w:rPr>
+                <w:b/>
+                <w:bCs/>
+                <w:sz w:val="20"/>
+                <w:szCs w:val="20"/>
+                <w:lang w:val="en-GB"/>
+              </w:rPr>
+            </w:pPr>
+            <w:r>
+              <w:rPr>
+                <w:b/>
+                <w:bCs/>
+                <w:sz w:val="20"/>
+                <w:szCs w:val="20"/>
+                <w:lang w:val="en-GB"/>
+              </w:rPr>
+              <w:t>No Explanation (Baseline)</w:t>
+            </w:r>
+          </w:p>
+        </w:tc>
+        <w:tc>
+          <w:tcPr>
+            <w:tcW w:w="2802" w:type="dxa"/>
+            <w:shd w:val="clear" w:color="auto" w:fill="D0CECE" w:themeFill="background2" w:themeFillShade="E6"/>
+          </w:tcPr>
+          <w:p>
+            <w:pPr>
+              <w:spacing w:line="240" w:lineRule="auto"/>
+              <w:rPr>
+                <w:b/>
+                <w:bCs/>
+                <w:sz w:val="20"/>
+                <w:szCs w:val="20"/>
+                <w:lang w:val="en-GB"/>
+              </w:rPr>
+            </w:pPr>
+            <w:r>
+              <w:rPr>
+                <w:b/>
+                <w:bCs/>
+                <w:sz w:val="20"/>
+                <w:szCs w:val="20"/>
+                <w:lang w:val="en-GB"/>
+              </w:rPr>
+              <w:t>Explanation 1 (Table)</w:t>
+            </w:r>
+          </w:p>
+        </w:tc>
+        <w:tc>
+          <w:tcPr>
+            <w:tcW w:w="2803" w:type="dxa"/>
+            <w:shd w:val="clear" w:color="auto" w:fill="D0CECE" w:themeFill="background2" w:themeFillShade="E6"/>
+          </w:tcPr>
+          <w:p>
+            <w:pPr>
+              <w:spacing w:line="240" w:lineRule="auto"/>
+              <w:rPr>
+                <w:b/>
+                <w:bCs/>
+                <w:sz w:val="20"/>
+                <w:szCs w:val="20"/>
+                <w:lang w:val="en-GB"/>
+              </w:rPr>
+            </w:pPr>
+            <w:r>
+              <w:rPr>
+                <w:b/>
+                <w:bCs/>
+                <w:sz w:val="20"/>
+                <w:szCs w:val="20"/>
+                <w:lang w:val="en-GB"/>
+              </w:rPr>
+              <w:t>Explanation 2 (Scatter plot)</w:t>
+            </w:r>
+          </w:p>
+        </w:tc>
+        <w:tc>
+          <w:tcPr>
+            <w:tcW w:w="2803" w:type="dxa"/>
+            <w:shd w:val="clear" w:color="auto" w:fill="D0CECE" w:themeFill="background2" w:themeFillShade="E6"/>
+          </w:tcPr>
+          <w:p>
+            <w:pPr>
+              <w:spacing w:line="240" w:lineRule="auto"/>
+              <w:rPr>
+                <w:b/>
+                <w:bCs/>
+                <w:sz w:val="20"/>
+                <w:szCs w:val="20"/>
+                <w:lang w:val="en-GB"/>
+              </w:rPr>
+            </w:pPr>
+            <w:r>
+              <w:rPr>
+                <w:b/>
+                <w:bCs/>
+                <w:sz w:val="20"/>
+                <w:szCs w:val="20"/>
+                <w:lang w:val="en-GB"/>
+              </w:rPr>
+              <w:t>Explanation 3 (Box plot)</w:t>
+            </w:r>
+          </w:p>
+        </w:tc>
+      </w:tr>
+      <w:tr>
+        <w:trPr>
+          <w:tblCellSpacing w:w="0" w:type="dxa"/>
+        </w:trPr>
+        <w:tc>
+          <w:tcPr>
+            <w:tcW w:w="2395" w:type="dxa"/>
+            <w:shd w:val="clear" w:color="auto" w:fill="D0CECE" w:themeFill="background2" w:themeFillShade="E6"/>
+          </w:tcPr>
+          <w:p>
+            <w:pPr>
+              <w:spacing w:line="240" w:lineRule="auto"/>
+              <w:rPr>
+                <w:b/>
+                <w:bCs/>
+                <w:sz w:val="20"/>
+                <w:szCs w:val="20"/>
+                <w:lang w:val="en-GB"/>
+              </w:rPr>
+            </w:pPr>
+            <w:r>
+              <w:rPr>
+                <w:b/>
+                <w:bCs/>
+                <w:sz w:val="20"/>
+                <w:szCs w:val="20"/>
+                <w:lang w:val="en-GB"/>
+              </w:rPr>
+              <w:t>Positive Movie Reviews</w:t>
+            </w:r>
+          </w:p>
+          <w:p>
+            <w:pPr>
+              <w:spacing w:line="240" w:lineRule="auto"/>
+              <w:rPr>
+                <w:b/>
+                <w:bCs/>
+                <w:sz w:val="20"/>
+                <w:szCs w:val="20"/>
+                <w:lang w:val="en-GB"/>
+              </w:rPr>
+            </w:pPr>
+            <w:r>
+              <w:rPr>
+                <w:b/>
+                <w:bCs/>
+                <w:sz w:val="20"/>
+                <w:szCs w:val="20"/>
+                <w:lang w:val="en-GB"/>
+              </w:rPr>
+              <w:t>Persuasiveness</w:t>
+            </w:r>
+          </w:p>
+        </w:tc>
+        <w:tc>
+          <w:tcPr>
+            <w:tcW w:w="2931" w:type="dxa"/>
+            <w:shd w:val="clear" w:color="auto" w:fill="F7CAAC" w:themeFill="accent2" w:themeFillTint="66"/>
+          </w:tcPr>
+          <w:p>
+            <w:pPr>
+              <w:spacing w:line="240" w:lineRule="auto"/>
+              <w:rPr>
+                <w:sz w:val="20"/>
+                <w:szCs w:val="20"/>
+                <w:lang w:val="en-GB"/>
+              </w:rPr>
+            </w:pPr>
+            <w:r>
+              <w:rPr>
+                <w:sz w:val="20"/>
+                <w:szCs w:val="20"/>
+                <w:lang w:val="en-GB"/>
+              </w:rPr>
+              <w:t>Mean:</w:t>
+            </w:r>
+            <w:r>
+              <w:t xml:space="preserve"> </w:t>
+            </w:r>
+            <w:r>
+              <w:rPr>
+                <w:sz w:val="20"/>
+                <w:szCs w:val="20"/>
+                <w:lang w:val="en-GB"/>
+              </w:rPr>
+              <w:t>2.27</w:t>
+            </w:r>
+          </w:p>
+          <w:p>
+            <w:pPr>
+              <w:spacing w:line="240" w:lineRule="auto"/>
+              <w:rPr>
+                <w:b/>
+                <w:bCs/>
+                <w:sz w:val="20"/>
+                <w:szCs w:val="20"/>
+                <w:lang w:val="en-GB"/>
+              </w:rPr>
+            </w:pPr>
+            <w:r>
+              <w:rPr>
+                <w:sz w:val="20"/>
+                <w:szCs w:val="20"/>
+                <w:lang w:val="en-GB"/>
+              </w:rPr>
+              <w:t>STD:</w:t>
+            </w:r>
+            <w:r>
+              <w:t xml:space="preserve"> </w:t>
+            </w:r>
+            <w:r>
+              <w:rPr>
+                <w:sz w:val="20"/>
+                <w:szCs w:val="20"/>
+                <w:lang w:val="en-GB"/>
+              </w:rPr>
+              <w:t>0.61</w:t>
+            </w:r>
+          </w:p>
+        </w:tc>
+        <w:tc>
+          <w:tcPr>
+            <w:tcW w:w="2802" w:type="dxa"/>
+            <w:shd w:val="clear" w:color="auto" w:fill="70AD47" w:themeFill="accent6"/>
+          </w:tcPr>
+          <w:p>
+            <w:pPr>
+              <w:spacing w:line="240" w:lineRule="auto"/>
+              <w:rPr>
+                <w:sz w:val="20"/>
+                <w:szCs w:val="20"/>
+                <w:lang w:val="en-GB"/>
+              </w:rPr>
+            </w:pPr>
+            <w:r>
+              <w:rPr>
+                <w:sz w:val="20"/>
+                <w:szCs w:val="20"/>
+                <w:lang w:val="en-GB"/>
+              </w:rPr>
+              <w:t>Mean: 3.09</w:t>
+            </w:r>
+          </w:p>
+          <w:p>
+            <w:pPr>
+              <w:spacing w:line="240" w:lineRule="auto"/>
+              <w:rPr>
+                <w:b/>
+                <w:bCs/>
+                <w:sz w:val="20"/>
+                <w:szCs w:val="20"/>
+                <w:lang w:val="en-GB"/>
+              </w:rPr>
+            </w:pPr>
+            <w:r>
+              <w:rPr>
+                <w:sz w:val="20"/>
+                <w:szCs w:val="20"/>
+                <w:lang w:val="en-GB"/>
+              </w:rPr>
+              <w:t>STD:</w:t>
+            </w:r>
+            <w:r>
+              <w:rPr>
+                <w:sz w:val="20"/>
+                <w:szCs w:val="20"/>
+              </w:rPr>
+              <w:t xml:space="preserve"> </w:t>
+            </w:r>
+            <w:r>
+              <w:rPr>
+                <w:sz w:val="20"/>
+                <w:szCs w:val="20"/>
+                <w:lang w:val="en-GB"/>
+              </w:rPr>
+              <w:t>0.79</w:t>
+            </w:r>
+          </w:p>
+        </w:tc>
+        <w:tc>
+          <w:tcPr>
+            <w:tcW w:w="2803" w:type="dxa"/>
+            <w:shd w:val="clear" w:color="auto" w:fill="C5E0B3" w:themeFill="accent6" w:themeFillTint="66"/>
+          </w:tcPr>
+          <w:p>
+            <w:pPr>
+              <w:spacing w:line="240" w:lineRule="auto"/>
+              <w:rPr>
+                <w:sz w:val="20"/>
+                <w:szCs w:val="20"/>
+                <w:lang w:val="en-GB"/>
+              </w:rPr>
+            </w:pPr>
+            <w:r>
+              <w:rPr>
+                <w:sz w:val="20"/>
+                <w:szCs w:val="20"/>
+                <w:lang w:val="en-GB"/>
+              </w:rPr>
+              <w:t>Mean:</w:t>
+            </w:r>
+            <w:r>
+              <w:t xml:space="preserve"> </w:t>
+            </w:r>
+            <w:r>
+              <w:rPr>
+                <w:sz w:val="20"/>
+                <w:szCs w:val="20"/>
+                <w:lang w:val="en-GB"/>
+              </w:rPr>
+              <w:t>2.90</w:t>
+            </w:r>
+          </w:p>
+          <w:p>
+            <w:pPr>
+              <w:spacing w:line="240" w:lineRule="auto"/>
+              <w:rPr>
+                <w:b/>
+                <w:bCs/>
+                <w:sz w:val="20"/>
+                <w:szCs w:val="20"/>
+                <w:lang w:val="en-GB"/>
+              </w:rPr>
+            </w:pPr>
+            <w:r>
+              <w:rPr>
+                <w:sz w:val="20"/>
+                <w:szCs w:val="20"/>
+                <w:lang w:val="en-GB"/>
+              </w:rPr>
+              <w:t>STD:</w:t>
+            </w:r>
+            <w:r>
+              <w:t xml:space="preserve"> </w:t>
+            </w:r>
+            <w:r>
+              <w:rPr>
+                <w:sz w:val="20"/>
+                <w:szCs w:val="20"/>
+                <w:lang w:val="en-GB"/>
+              </w:rPr>
+              <w:t>0.66</w:t>
+            </w:r>
+          </w:p>
+        </w:tc>
+        <w:tc>
+          <w:tcPr>
+            <w:tcW w:w="2803" w:type="dxa"/>
+            <w:shd w:val="clear" w:color="auto" w:fill="ED7D31" w:themeFill="accent2"/>
+          </w:tcPr>
+          <w:p>
+            <w:pPr>
+              <w:spacing w:line="240" w:lineRule="auto"/>
+              <w:rPr>
+                <w:sz w:val="20"/>
+                <w:szCs w:val="20"/>
+                <w:lang w:val="en-GB"/>
+              </w:rPr>
+            </w:pPr>
+            <w:r>
+              <w:rPr>
+                <w:sz w:val="20"/>
+                <w:szCs w:val="20"/>
+                <w:lang w:val="en-GB"/>
+              </w:rPr>
+              <w:t>Mean:</w:t>
+            </w:r>
+            <w:r>
+              <w:t xml:space="preserve"> </w:t>
+            </w:r>
+            <w:r>
+              <w:rPr>
+                <w:sz w:val="20"/>
+                <w:szCs w:val="20"/>
+                <w:lang w:val="en-GB"/>
+              </w:rPr>
+              <w:t>2.0</w:t>
+            </w:r>
+          </w:p>
+          <w:p>
+            <w:pPr>
+              <w:spacing w:line="240" w:lineRule="auto"/>
+              <w:rPr>
+                <w:b/>
+                <w:bCs/>
+                <w:sz w:val="20"/>
+                <w:szCs w:val="20"/>
+                <w:lang w:val="en-GB"/>
+              </w:rPr>
+            </w:pPr>
+            <w:r>
+              <w:rPr>
+                <w:sz w:val="20"/>
+                <w:szCs w:val="20"/>
+                <w:lang w:val="en-GB"/>
+              </w:rPr>
+              <w:t>STD:</w:t>
+            </w:r>
+            <w:r>
+              <w:t xml:space="preserve"> </w:t>
+            </w:r>
+            <w:r>
+              <w:rPr>
+                <w:sz w:val="20"/>
+                <w:szCs w:val="20"/>
+                <w:lang w:val="en-GB"/>
+              </w:rPr>
+              <w:t>1.20</w:t>
+            </w:r>
+          </w:p>
+        </w:tc>
+      </w:tr>
+      <w:tr>
+        <w:trPr>
+          <w:tblCellSpacing w:w="0" w:type="dxa"/>
+        </w:trPr>
+        <w:tc>
+          <w:tcPr>
+            <w:tcW w:w="2395" w:type="dxa"/>
+            <w:shd w:val="clear" w:color="auto" w:fill="D0CECE" w:themeFill="background2" w:themeFillShade="E6"/>
+          </w:tcPr>
+          <w:p>
+            <w:pPr>
+              <w:spacing w:line="240" w:lineRule="auto"/>
+              <w:rPr>
+                <w:b/>
+                <w:bCs/>
+                <w:sz w:val="20"/>
+                <w:szCs w:val="20"/>
+                <w:lang w:val="en-GB"/>
+              </w:rPr>
+            </w:pPr>
+            <w:r>
+              <w:rPr>
+                <w:b/>
+                <w:bCs/>
+                <w:sz w:val="20"/>
+                <w:szCs w:val="20"/>
+                <w:lang w:val="en-GB"/>
+              </w:rPr>
+              <w:t>Question 1:</w:t>
+            </w:r>
+          </w:p>
+          <w:p>
+            <w:pPr>
+              <w:spacing w:line="240" w:lineRule="auto"/>
+              <w:rPr>
+                <w:b/>
+                <w:bCs/>
+                <w:sz w:val="20"/>
+                <w:szCs w:val="20"/>
+                <w:lang w:val="en-GB"/>
+              </w:rPr>
+            </w:pPr>
+            <w:r>
+              <w:rPr>
+                <w:b/>
+                <w:bCs/>
+                <w:sz w:val="20"/>
+                <w:szCs w:val="20"/>
+                <w:lang w:val="en-GB"/>
+              </w:rPr>
+              <w:t>Effectiveness</w:t>
+            </w:r>
+          </w:p>
+        </w:tc>
+        <w:tc>
+          <w:tcPr>
+            <w:tcW w:w="2931" w:type="dxa"/>
+            <w:shd w:val="clear" w:color="auto" w:fill="F7CAAC" w:themeFill="accent2" w:themeFillTint="66"/>
+          </w:tcPr>
+          <w:p>
+            <w:pPr>
+              <w:spacing w:line="240" w:lineRule="auto"/>
+              <w:rPr>
+                <w:sz w:val="20"/>
+                <w:szCs w:val="20"/>
+                <w:lang w:val="en-GB"/>
+              </w:rPr>
+            </w:pPr>
+            <w:r>
+              <w:rPr>
+                <w:sz w:val="20"/>
+                <w:szCs w:val="20"/>
+                <w:lang w:val="en-GB"/>
+              </w:rPr>
+              <w:t>Mean:</w:t>
+            </w:r>
+            <w:r>
+              <w:t xml:space="preserve"> </w:t>
+            </w:r>
+            <w:r>
+              <w:rPr>
+                <w:sz w:val="20"/>
+                <w:szCs w:val="20"/>
+                <w:lang w:val="en-GB"/>
+              </w:rPr>
+              <w:t>3.63</w:t>
+            </w:r>
+          </w:p>
+          <w:p>
+            <w:pPr>
+              <w:spacing w:line="240" w:lineRule="auto"/>
+              <w:rPr>
+                <w:sz w:val="20"/>
+                <w:szCs w:val="20"/>
+                <w:lang w:val="en-GB"/>
+              </w:rPr>
+            </w:pPr>
+            <w:r>
+              <w:rPr>
+                <w:sz w:val="20"/>
+                <w:szCs w:val="20"/>
+                <w:lang w:val="en-GB"/>
+              </w:rPr>
+              <w:t>STD:</w:t>
+            </w:r>
+            <w:r>
+              <w:t xml:space="preserve"> </w:t>
+            </w:r>
+            <w:r>
+              <w:rPr>
+                <w:sz w:val="20"/>
+                <w:szCs w:val="20"/>
+                <w:lang w:val="en-GB"/>
+              </w:rPr>
+              <w:t>0.88</w:t>
+            </w:r>
+          </w:p>
+        </w:tc>
+        <w:tc>
+          <w:tcPr>
+            <w:tcW w:w="2802" w:type="dxa"/>
+            <w:shd w:val="clear" w:color="auto" w:fill="70AD47" w:themeFill="accent6"/>
+          </w:tcPr>
+          <w:p>
+            <w:pPr>
+              <w:spacing w:line="240" w:lineRule="auto"/>
+              <w:rPr>
+                <w:sz w:val="20"/>
+                <w:szCs w:val="20"/>
+                <w:lang w:val="en-GB"/>
+              </w:rPr>
+            </w:pPr>
+            <w:r>
+              <w:rPr>
+                <w:sz w:val="20"/>
+                <w:szCs w:val="20"/>
+                <w:lang w:val="en-GB"/>
+              </w:rPr>
+              <w:t>Mean:</w:t>
+            </w:r>
+            <w:r>
+              <w:rPr>
+                <w:sz w:val="20"/>
+                <w:szCs w:val="20"/>
+              </w:rPr>
+              <w:t xml:space="preserve"> </w:t>
+            </w:r>
+            <w:r>
+              <w:rPr>
+                <w:sz w:val="20"/>
+                <w:szCs w:val="20"/>
+                <w:lang w:val="en-GB"/>
+              </w:rPr>
+              <w:t>4.0</w:t>
+            </w:r>
+          </w:p>
+          <w:p>
+            <w:pPr>
+              <w:spacing w:line="240" w:lineRule="auto"/>
+              <w:rPr>
+                <w:sz w:val="20"/>
+                <w:szCs w:val="20"/>
+                <w:lang w:val="en-GB"/>
+              </w:rPr>
+            </w:pPr>
+            <w:r>
+              <w:rPr>
+                <w:sz w:val="20"/>
+                <w:szCs w:val="20"/>
+                <w:lang w:val="en-GB"/>
+              </w:rPr>
+              <w:t>STD:</w:t>
+            </w:r>
+            <w:r>
+              <w:rPr>
+                <w:sz w:val="20"/>
+                <w:szCs w:val="20"/>
+              </w:rPr>
+              <w:t xml:space="preserve"> </w:t>
+            </w:r>
+            <w:r>
+              <w:rPr>
+                <w:sz w:val="20"/>
+                <w:szCs w:val="20"/>
+                <w:lang w:val="en-GB"/>
+              </w:rPr>
+              <w:t>0.60</w:t>
+            </w:r>
+          </w:p>
+        </w:tc>
+        <w:tc>
+          <w:tcPr>
+            <w:tcW w:w="2803" w:type="dxa"/>
+            <w:shd w:val="clear" w:color="auto" w:fill="C5E0B3" w:themeFill="accent6" w:themeFillTint="66"/>
+          </w:tcPr>
+          <w:p>
+            <w:pPr>
+              <w:spacing w:line="240" w:lineRule="auto"/>
+              <w:rPr>
+                <w:sz w:val="20"/>
+                <w:szCs w:val="20"/>
+                <w:lang w:val="en-GB"/>
+              </w:rPr>
+            </w:pPr>
+            <w:r>
+              <w:rPr>
+                <w:sz w:val="20"/>
+                <w:szCs w:val="20"/>
+                <w:lang w:val="en-GB"/>
+              </w:rPr>
+              <w:t>Mean:</w:t>
+            </w:r>
+            <w:r>
+              <w:rPr>
+                <w:sz w:val="20"/>
+                <w:szCs w:val="20"/>
+              </w:rPr>
+              <w:t xml:space="preserve"> </w:t>
+            </w:r>
+            <w:r>
+              <w:rPr>
+                <w:sz w:val="20"/>
+                <w:szCs w:val="20"/>
+                <w:lang w:val="en-GB"/>
+              </w:rPr>
+              <w:t>3.90</w:t>
+            </w:r>
+          </w:p>
+          <w:p>
+            <w:pPr>
+              <w:spacing w:line="240" w:lineRule="auto"/>
+              <w:rPr>
+                <w:sz w:val="20"/>
+                <w:szCs w:val="20"/>
+                <w:lang w:val="en-GB"/>
+              </w:rPr>
+            </w:pPr>
+            <w:r>
+              <w:rPr>
+                <w:sz w:val="20"/>
+                <w:szCs w:val="20"/>
+                <w:lang w:val="en-GB"/>
+              </w:rPr>
+              <w:t>STD:</w:t>
+            </w:r>
+            <w:r>
+              <w:rPr>
+                <w:sz w:val="20"/>
+                <w:szCs w:val="20"/>
+              </w:rPr>
+              <w:t xml:space="preserve"> </w:t>
+            </w:r>
+            <w:r>
+              <w:rPr>
+                <w:sz w:val="20"/>
+                <w:szCs w:val="20"/>
+                <w:lang w:val="en-GB"/>
+              </w:rPr>
+              <w:t>0.79</w:t>
+            </w:r>
+          </w:p>
+        </w:tc>
+        <w:tc>
+          <w:tcPr>
+            <w:tcW w:w="2803" w:type="dxa"/>
+            <w:shd w:val="clear" w:color="auto" w:fill="ED7D31" w:themeFill="accent2"/>
+          </w:tcPr>
+          <w:p>
+            <w:pPr>
+              <w:spacing w:line="240" w:lineRule="auto"/>
+              <w:rPr>
+                <w:sz w:val="20"/>
+                <w:szCs w:val="20"/>
+                <w:lang w:val="en-GB"/>
+              </w:rPr>
+            </w:pPr>
+            <w:r>
+              <w:rPr>
+                <w:sz w:val="20"/>
+                <w:szCs w:val="20"/>
+                <w:lang w:val="en-GB"/>
+              </w:rPr>
+              <w:t>Mean:</w:t>
+            </w:r>
+            <w:r>
+              <w:t xml:space="preserve"> </w:t>
+            </w:r>
+            <w:r>
+              <w:rPr>
+                <w:sz w:val="20"/>
+                <w:szCs w:val="20"/>
+                <w:lang w:val="en-GB"/>
+              </w:rPr>
+              <w:t>3.09</w:t>
+            </w:r>
+          </w:p>
+          <w:p>
+            <w:pPr>
+              <w:spacing w:line="240" w:lineRule="auto"/>
+              <w:rPr>
+                <w:sz w:val="20"/>
+                <w:szCs w:val="20"/>
+                <w:lang w:val="en-GB"/>
+              </w:rPr>
+            </w:pPr>
+            <w:r>
+              <w:rPr>
+                <w:sz w:val="20"/>
+                <w:szCs w:val="20"/>
+                <w:lang w:val="en-GB"/>
+              </w:rPr>
+              <w:t>STD:</w:t>
+            </w:r>
+            <w:r>
+              <w:t xml:space="preserve"> </w:t>
+            </w:r>
+            <w:r>
+              <w:rPr>
+                <w:sz w:val="20"/>
+                <w:szCs w:val="20"/>
+                <w:lang w:val="en-GB"/>
+              </w:rPr>
+              <w:t>1.31</w:t>
+            </w:r>
+          </w:p>
+        </w:tc>
+      </w:tr>
+      <w:tr>
+        <w:trPr>
+          <w:tblCellSpacing w:w="0" w:type="dxa"/>
+        </w:trPr>
+        <w:tc>
+          <w:tcPr>
+            <w:tcW w:w="2395" w:type="dxa"/>
+            <w:shd w:val="clear" w:color="auto" w:fill="D0CECE" w:themeFill="background2" w:themeFillShade="E6"/>
+          </w:tcPr>
+          <w:p>
+            <w:pPr>
+              <w:spacing w:line="240" w:lineRule="auto"/>
+              <w:rPr>
+                <w:b/>
+                <w:bCs/>
+                <w:sz w:val="20"/>
+                <w:szCs w:val="20"/>
+                <w:lang w:val="en-GB"/>
+              </w:rPr>
+            </w:pPr>
+            <w:r>
+              <w:rPr>
+                <w:b/>
+                <w:bCs/>
+                <w:sz w:val="20"/>
+                <w:szCs w:val="20"/>
+                <w:lang w:val="en-GB"/>
+              </w:rPr>
+              <w:t>Question 2:</w:t>
+            </w:r>
+          </w:p>
+          <w:p>
+            <w:pPr>
+              <w:spacing w:line="240" w:lineRule="auto"/>
+              <w:rPr>
+                <w:b/>
+                <w:bCs/>
+                <w:sz w:val="20"/>
+                <w:szCs w:val="20"/>
+                <w:lang w:val="en-GB"/>
+              </w:rPr>
+            </w:pPr>
+            <w:r>
+              <w:rPr>
+                <w:b/>
+                <w:bCs/>
+                <w:sz w:val="20"/>
+                <w:szCs w:val="20"/>
+                <w:lang w:val="en-GB"/>
+              </w:rPr>
+              <w:t>Scrutability</w:t>
+            </w:r>
+          </w:p>
+        </w:tc>
+        <w:tc>
+          <w:tcPr>
+            <w:tcW w:w="2931" w:type="dxa"/>
+            <w:shd w:val="clear" w:color="auto" w:fill="F7CAAC" w:themeFill="accent2" w:themeFillTint="66"/>
+          </w:tcPr>
+          <w:p>
+            <w:pPr>
+              <w:spacing w:line="240" w:lineRule="auto"/>
+              <w:rPr>
+                <w:sz w:val="20"/>
+                <w:szCs w:val="20"/>
+                <w:lang w:val="en-GB"/>
+              </w:rPr>
+            </w:pPr>
+            <w:r>
+              <w:rPr>
+                <w:sz w:val="20"/>
+                <w:szCs w:val="20"/>
+                <w:lang w:val="en-GB"/>
+              </w:rPr>
+              <w:t>Mean:</w:t>
+            </w:r>
+            <w:r>
+              <w:t xml:space="preserve"> </w:t>
+            </w:r>
+            <w:r>
+              <w:rPr>
+                <w:sz w:val="20"/>
+                <w:szCs w:val="20"/>
+                <w:lang w:val="en-GB"/>
+              </w:rPr>
+              <w:t>2.72</w:t>
+            </w:r>
+          </w:p>
+          <w:p>
+            <w:pPr>
+              <w:spacing w:line="240" w:lineRule="auto"/>
+              <w:rPr>
+                <w:sz w:val="20"/>
+                <w:szCs w:val="20"/>
+                <w:lang w:val="en-GB"/>
+              </w:rPr>
+            </w:pPr>
+            <w:r>
+              <w:rPr>
+                <w:sz w:val="20"/>
+                <w:szCs w:val="20"/>
+                <w:lang w:val="en-GB"/>
+              </w:rPr>
+              <w:t>STD:</w:t>
+            </w:r>
+            <w:r>
+              <w:t xml:space="preserve"> </w:t>
+            </w:r>
+            <w:r>
+              <w:rPr>
+                <w:sz w:val="20"/>
+                <w:szCs w:val="20"/>
+                <w:lang w:val="en-GB"/>
+              </w:rPr>
+              <w:t>1.21</w:t>
+            </w:r>
+          </w:p>
+        </w:tc>
+        <w:tc>
+          <w:tcPr>
+            <w:tcW w:w="2802" w:type="dxa"/>
+            <w:shd w:val="clear" w:color="auto" w:fill="70AD47" w:themeFill="accent6"/>
+          </w:tcPr>
+          <w:p>
+            <w:pPr>
+              <w:spacing w:line="240" w:lineRule="auto"/>
+              <w:rPr>
+                <w:sz w:val="20"/>
+                <w:szCs w:val="20"/>
+                <w:lang w:val="en-GB"/>
+              </w:rPr>
+            </w:pPr>
+            <w:r>
+              <w:rPr>
+                <w:sz w:val="20"/>
+                <w:szCs w:val="20"/>
+                <w:lang w:val="en-GB"/>
+              </w:rPr>
+              <w:t>Mean:</w:t>
+            </w:r>
+            <w:r>
+              <w:rPr>
+                <w:sz w:val="20"/>
+                <w:szCs w:val="20"/>
+              </w:rPr>
+              <w:t xml:space="preserve"> </w:t>
+            </w:r>
+            <w:r>
+              <w:rPr>
+                <w:sz w:val="20"/>
+                <w:szCs w:val="20"/>
+                <w:lang w:val="en-GB"/>
+              </w:rPr>
+              <w:t>2.27</w:t>
+            </w:r>
+          </w:p>
+          <w:p>
+            <w:pPr>
+              <w:spacing w:line="240" w:lineRule="auto"/>
+              <w:rPr>
+                <w:sz w:val="20"/>
+                <w:szCs w:val="20"/>
+                <w:lang w:val="en-GB"/>
+              </w:rPr>
+            </w:pPr>
+            <w:r>
+              <w:rPr>
+                <w:sz w:val="20"/>
+                <w:szCs w:val="20"/>
+                <w:lang w:val="en-GB"/>
+              </w:rPr>
+              <w:t>STD:</w:t>
+            </w:r>
+            <w:r>
+              <w:rPr>
+                <w:sz w:val="20"/>
+                <w:szCs w:val="20"/>
+              </w:rPr>
+              <w:t xml:space="preserve"> </w:t>
+            </w:r>
+            <w:r>
+              <w:rPr>
+                <w:sz w:val="20"/>
+                <w:szCs w:val="20"/>
+                <w:lang w:val="en-GB"/>
+              </w:rPr>
+              <w:t>0.96</w:t>
+            </w:r>
+          </w:p>
+        </w:tc>
+        <w:tc>
+          <w:tcPr>
+            <w:tcW w:w="2803" w:type="dxa"/>
+            <w:shd w:val="clear" w:color="auto" w:fill="C5E0B3" w:themeFill="accent6" w:themeFillTint="66"/>
+          </w:tcPr>
+          <w:p>
+            <w:pPr>
+              <w:spacing w:line="240" w:lineRule="auto"/>
+              <w:rPr>
+                <w:sz w:val="20"/>
+                <w:szCs w:val="20"/>
+                <w:lang w:val="en-GB"/>
+              </w:rPr>
+            </w:pPr>
+            <w:r>
+              <w:rPr>
+                <w:sz w:val="20"/>
+                <w:szCs w:val="20"/>
+                <w:lang w:val="en-GB"/>
+              </w:rPr>
+              <w:t>Mean:</w:t>
+            </w:r>
+            <w:r>
+              <w:rPr>
+                <w:sz w:val="20"/>
+                <w:szCs w:val="20"/>
+              </w:rPr>
+              <w:t xml:space="preserve"> </w:t>
+            </w:r>
+            <w:r>
+              <w:rPr>
+                <w:sz w:val="20"/>
+                <w:szCs w:val="20"/>
+                <w:lang w:val="en-GB"/>
+              </w:rPr>
+              <w:t>2.45</w:t>
+            </w:r>
+          </w:p>
+          <w:p>
+            <w:pPr>
+              <w:spacing w:line="240" w:lineRule="auto"/>
+              <w:rPr>
+                <w:sz w:val="20"/>
+                <w:szCs w:val="20"/>
+                <w:lang w:val="en-GB"/>
+              </w:rPr>
+            </w:pPr>
+            <w:r>
+              <w:rPr>
+                <w:sz w:val="20"/>
+                <w:szCs w:val="20"/>
+                <w:lang w:val="en-GB"/>
+              </w:rPr>
+              <w:t>STD:</w:t>
+            </w:r>
+            <w:r>
+              <w:rPr>
+                <w:sz w:val="20"/>
+                <w:szCs w:val="20"/>
+              </w:rPr>
+              <w:t xml:space="preserve"> </w:t>
+            </w:r>
+            <w:r>
+              <w:rPr>
+                <w:sz w:val="20"/>
+                <w:szCs w:val="20"/>
+                <w:lang w:val="en-GB"/>
+              </w:rPr>
+              <w:t>0.98</w:t>
+            </w:r>
+          </w:p>
+        </w:tc>
+        <w:tc>
+          <w:tcPr>
+            <w:tcW w:w="2803" w:type="dxa"/>
+            <w:shd w:val="clear" w:color="auto" w:fill="ED7D31" w:themeFill="accent2"/>
+          </w:tcPr>
+          <w:p>
+            <w:pPr>
+              <w:spacing w:line="240" w:lineRule="auto"/>
+              <w:rPr>
+                <w:sz w:val="20"/>
+                <w:szCs w:val="20"/>
+                <w:lang w:val="en-GB"/>
+              </w:rPr>
+            </w:pPr>
+            <w:r>
+              <w:rPr>
+                <w:sz w:val="20"/>
+                <w:szCs w:val="20"/>
+                <w:lang w:val="en-GB"/>
+              </w:rPr>
+              <w:t>Mean:</w:t>
+            </w:r>
+            <w:r>
+              <w:t xml:space="preserve"> </w:t>
+            </w:r>
+            <w:r>
+              <w:rPr>
+                <w:sz w:val="20"/>
+                <w:szCs w:val="20"/>
+                <w:lang w:val="en-GB"/>
+              </w:rPr>
+              <w:t>2.90</w:t>
+            </w:r>
+          </w:p>
+          <w:p>
+            <w:pPr>
+              <w:spacing w:line="240" w:lineRule="auto"/>
+              <w:rPr>
+                <w:sz w:val="20"/>
+                <w:szCs w:val="20"/>
+                <w:lang w:val="en-GB"/>
+              </w:rPr>
+            </w:pPr>
+            <w:r>
+              <w:rPr>
+                <w:sz w:val="20"/>
+                <w:szCs w:val="20"/>
+                <w:lang w:val="en-GB"/>
+              </w:rPr>
+              <w:t>STD:</w:t>
+            </w:r>
+            <w:r>
+              <w:t xml:space="preserve"> </w:t>
+            </w:r>
+            <w:r>
+              <w:rPr>
+                <w:sz w:val="20"/>
+                <w:szCs w:val="20"/>
+                <w:lang w:val="en-GB"/>
+              </w:rPr>
+              <w:t>1.37</w:t>
+            </w:r>
+          </w:p>
+        </w:tc>
+      </w:tr>
+      <w:tr>
+        <w:trPr>
+          <w:tblCellSpacing w:w="0" w:type="dxa"/>
+        </w:trPr>
+        <w:tc>
+          <w:tcPr>
+            <w:tcW w:w="2395" w:type="dxa"/>
+            <w:shd w:val="clear" w:color="auto" w:fill="D0CECE" w:themeFill="background2" w:themeFillShade="E6"/>
+          </w:tcPr>
+          <w:p>
+            <w:pPr>
+              <w:spacing w:line="240" w:lineRule="auto"/>
+              <w:rPr>
+                <w:b/>
+                <w:bCs/>
+                <w:sz w:val="20"/>
+                <w:szCs w:val="20"/>
+                <w:lang w:val="en-GB"/>
+              </w:rPr>
+            </w:pPr>
+            <w:r>
+              <w:rPr>
+                <w:b/>
+                <w:bCs/>
+                <w:sz w:val="20"/>
+                <w:szCs w:val="20"/>
+                <w:lang w:val="en-GB"/>
+              </w:rPr>
+              <w:t>Question 3:</w:t>
+            </w:r>
+          </w:p>
+          <w:p>
+            <w:pPr>
+              <w:spacing w:line="240" w:lineRule="auto"/>
+              <w:rPr>
+                <w:b/>
+                <w:bCs/>
+                <w:sz w:val="20"/>
+                <w:szCs w:val="20"/>
+                <w:lang w:val="en-GB"/>
+              </w:rPr>
+            </w:pPr>
+            <w:r>
+              <w:rPr>
+                <w:b/>
+                <w:bCs/>
+                <w:sz w:val="20"/>
+                <w:szCs w:val="20"/>
+                <w:lang w:val="en-GB"/>
+              </w:rPr>
+              <w:t>Trust</w:t>
+            </w:r>
+          </w:p>
+        </w:tc>
+        <w:tc>
+          <w:tcPr>
+            <w:tcW w:w="2931" w:type="dxa"/>
+            <w:shd w:val="clear" w:color="auto" w:fill="F7CAAC" w:themeFill="accent2" w:themeFillTint="66"/>
+          </w:tcPr>
+          <w:p>
+            <w:pPr>
+              <w:spacing w:line="240" w:lineRule="auto"/>
+              <w:rPr>
+                <w:sz w:val="20"/>
+                <w:szCs w:val="20"/>
+                <w:lang w:val="en-GB"/>
+              </w:rPr>
+            </w:pPr>
+            <w:r>
+              <w:rPr>
+                <w:sz w:val="20"/>
+                <w:szCs w:val="20"/>
+                <w:lang w:val="en-GB"/>
+              </w:rPr>
+              <w:t>Mean:</w:t>
+            </w:r>
+            <w:r>
+              <w:t xml:space="preserve"> </w:t>
+            </w:r>
+            <w:r>
+              <w:rPr>
+                <w:sz w:val="20"/>
+                <w:szCs w:val="20"/>
+                <w:lang w:val="en-GB"/>
+              </w:rPr>
+              <w:t>3.09</w:t>
+            </w:r>
+          </w:p>
+          <w:p>
+            <w:pPr>
+              <w:spacing w:line="240" w:lineRule="auto"/>
+              <w:rPr>
+                <w:sz w:val="20"/>
+                <w:szCs w:val="20"/>
+                <w:lang w:val="en-GB"/>
+              </w:rPr>
+            </w:pPr>
+            <w:r>
+              <w:rPr>
+                <w:sz w:val="20"/>
+                <w:szCs w:val="20"/>
+                <w:lang w:val="en-GB"/>
+              </w:rPr>
+              <w:t>STD:</w:t>
+            </w:r>
+            <w:r>
+              <w:t xml:space="preserve"> </w:t>
+            </w:r>
+            <w:r>
+              <w:rPr>
+                <w:sz w:val="20"/>
+                <w:szCs w:val="20"/>
+                <w:lang w:val="en-GB"/>
+              </w:rPr>
+              <w:t>1.16</w:t>
+            </w:r>
+          </w:p>
+        </w:tc>
+        <w:tc>
+          <w:tcPr>
+            <w:tcW w:w="2802" w:type="dxa"/>
+            <w:shd w:val="clear" w:color="auto" w:fill="C5E0B3" w:themeFill="accent6" w:themeFillTint="66"/>
+          </w:tcPr>
+          <w:p>
+            <w:pPr>
+              <w:spacing w:line="240" w:lineRule="auto"/>
+              <w:rPr>
+                <w:sz w:val="20"/>
+                <w:szCs w:val="20"/>
+                <w:lang w:val="en-GB"/>
+              </w:rPr>
+            </w:pPr>
+            <w:r>
+              <w:rPr>
+                <w:sz w:val="20"/>
+                <w:szCs w:val="20"/>
+                <w:lang w:val="en-GB"/>
+              </w:rPr>
+              <w:t>Me</w:t>
+            </w:r>
             <w:bookmarkStart w:id="0" w:name="_GoBack"/>
             <w:bookmarkEnd w:id="0"/>
+            <w:r>
+              <w:rPr>
+                <w:sz w:val="20"/>
+                <w:szCs w:val="20"/>
+                <w:lang w:val="en-GB"/>
+              </w:rPr>
+              <w:t>an:</w:t>
+            </w:r>
+            <w:r>
+              <w:rPr>
+                <w:sz w:val="20"/>
+                <w:szCs w:val="20"/>
+              </w:rPr>
+              <w:t xml:space="preserve"> </w:t>
+            </w:r>
+            <w:r>
+              <w:rPr>
+                <w:sz w:val="20"/>
+                <w:szCs w:val="20"/>
+                <w:lang w:val="en-GB"/>
+              </w:rPr>
+              <w:t>3.45</w:t>
+            </w:r>
+          </w:p>
+          <w:p>
+            <w:pPr>
+              <w:spacing w:line="240" w:lineRule="auto"/>
+              <w:rPr>
+                <w:sz w:val="20"/>
+                <w:szCs w:val="20"/>
+                <w:lang w:val="en-GB"/>
+              </w:rPr>
+            </w:pPr>
+            <w:r>
+              <w:rPr>
+                <w:sz w:val="20"/>
+                <w:szCs w:val="20"/>
+                <w:lang w:val="en-GB"/>
+              </w:rPr>
+              <w:t>STD:</w:t>
+            </w:r>
+            <w:r>
+              <w:rPr>
+                <w:sz w:val="20"/>
+                <w:szCs w:val="20"/>
+              </w:rPr>
+              <w:t xml:space="preserve"> </w:t>
+            </w:r>
+            <w:r>
+              <w:rPr>
+                <w:sz w:val="20"/>
+                <w:szCs w:val="20"/>
+                <w:lang w:val="en-GB"/>
+              </w:rPr>
+              <w:t>0.98</w:t>
+            </w:r>
+          </w:p>
+        </w:tc>
+        <w:tc>
+          <w:tcPr>
+            <w:tcW w:w="2803" w:type="dxa"/>
+            <w:shd w:val="clear" w:color="auto" w:fill="70AD47" w:themeFill="accent6"/>
+          </w:tcPr>
+          <w:p>
+            <w:pPr>
+              <w:spacing w:line="240" w:lineRule="auto"/>
+              <w:rPr>
+                <w:sz w:val="20"/>
+                <w:szCs w:val="20"/>
+                <w:lang w:val="en-GB"/>
+              </w:rPr>
+            </w:pPr>
+            <w:r>
+              <w:rPr>
+                <w:sz w:val="20"/>
+                <w:szCs w:val="20"/>
+                <w:lang w:val="en-GB"/>
+              </w:rPr>
+              <w:t>Mean:</w:t>
+            </w:r>
+            <w:r>
+              <w:rPr>
+                <w:sz w:val="20"/>
+                <w:szCs w:val="20"/>
+              </w:rPr>
+              <w:t xml:space="preserve"> </w:t>
+            </w:r>
+            <w:r>
+              <w:rPr>
+                <w:sz w:val="20"/>
+                <w:szCs w:val="20"/>
+                <w:lang w:val="en-GB"/>
+              </w:rPr>
+              <w:t>3.54</w:t>
+            </w:r>
+          </w:p>
+          <w:p>
+            <w:pPr>
+              <w:spacing w:line="240" w:lineRule="auto"/>
+              <w:rPr>
+                <w:sz w:val="20"/>
+                <w:szCs w:val="20"/>
+                <w:lang w:val="en-GB"/>
+              </w:rPr>
+            </w:pPr>
+            <w:r>
+              <w:rPr>
+                <w:sz w:val="20"/>
+                <w:szCs w:val="20"/>
+                <w:lang w:val="en-GB"/>
+              </w:rPr>
+              <w:t>STD:</w:t>
+            </w:r>
+            <w:r>
+              <w:rPr>
+                <w:sz w:val="20"/>
+                <w:szCs w:val="20"/>
+              </w:rPr>
+              <w:t xml:space="preserve"> </w:t>
+            </w:r>
+            <w:r>
+              <w:rPr>
+                <w:sz w:val="20"/>
+                <w:szCs w:val="20"/>
+                <w:lang w:val="en-GB"/>
+              </w:rPr>
+              <w:t>0.78</w:t>
+            </w:r>
+          </w:p>
+        </w:tc>
+        <w:tc>
+          <w:tcPr>
+            <w:tcW w:w="2803" w:type="dxa"/>
+            <w:shd w:val="clear" w:color="auto" w:fill="ED7D31" w:themeFill="accent2"/>
+          </w:tcPr>
+          <w:p>
+            <w:pPr>
+              <w:spacing w:line="240" w:lineRule="auto"/>
+              <w:rPr>
+                <w:sz w:val="20"/>
+                <w:szCs w:val="20"/>
+                <w:lang w:val="en-GB"/>
+              </w:rPr>
+            </w:pPr>
+            <w:r>
+              <w:rPr>
+                <w:sz w:val="20"/>
+                <w:szCs w:val="20"/>
+                <w:lang w:val="en-GB"/>
+              </w:rPr>
+              <w:t>Mean:</w:t>
+            </w:r>
+            <w:r>
+              <w:t xml:space="preserve"> </w:t>
+            </w:r>
+            <w:r>
+              <w:rPr>
+                <w:sz w:val="20"/>
+                <w:szCs w:val="20"/>
+                <w:lang w:val="en-GB"/>
+              </w:rPr>
+              <w:t>2.81</w:t>
+            </w:r>
+          </w:p>
+          <w:p>
+            <w:pPr>
+              <w:spacing w:line="240" w:lineRule="auto"/>
+              <w:rPr>
+                <w:sz w:val="20"/>
+                <w:szCs w:val="20"/>
+                <w:lang w:val="en-GB"/>
+              </w:rPr>
+            </w:pPr>
+            <w:r>
+              <w:rPr>
+                <w:sz w:val="20"/>
+                <w:szCs w:val="20"/>
+                <w:lang w:val="en-GB"/>
+              </w:rPr>
+              <w:t>STD:</w:t>
+            </w:r>
+            <w:r>
+              <w:t xml:space="preserve"> </w:t>
+            </w:r>
+            <w:r>
+              <w:rPr>
+                <w:sz w:val="20"/>
+                <w:szCs w:val="20"/>
+                <w:lang w:val="en-GB"/>
+              </w:rPr>
+              <w:t>1.33</w:t>
+            </w:r>
+          </w:p>
+        </w:tc>
+      </w:tr>
+      <w:tr>
+        <w:trPr>
+          <w:tblCellSpacing w:w="0" w:type="dxa"/>
+        </w:trPr>
+        <w:tc>
+          <w:tcPr>
+            <w:tcW w:w="2395" w:type="dxa"/>
+            <w:shd w:val="clear" w:color="auto" w:fill="D0CECE" w:themeFill="background2" w:themeFillShade="E6"/>
+          </w:tcPr>
+          <w:p>
+            <w:pPr>
+              <w:spacing w:line="240" w:lineRule="auto"/>
+              <w:rPr>
+                <w:b/>
+                <w:bCs/>
+                <w:sz w:val="20"/>
+                <w:szCs w:val="20"/>
+                <w:lang w:val="en-GB"/>
+              </w:rPr>
+            </w:pPr>
+            <w:r>
+              <w:rPr>
+                <w:b/>
+                <w:bCs/>
+                <w:sz w:val="20"/>
+                <w:szCs w:val="20"/>
+                <w:lang w:val="en-GB"/>
+              </w:rPr>
+              <w:t>Question 4:</w:t>
+            </w:r>
+          </w:p>
+          <w:p>
+            <w:pPr>
+              <w:spacing w:line="240" w:lineRule="auto"/>
+              <w:rPr>
+                <w:b/>
+                <w:bCs/>
+                <w:sz w:val="20"/>
+                <w:szCs w:val="20"/>
+                <w:lang w:val="en-GB"/>
+              </w:rPr>
+            </w:pPr>
+            <w:r>
+              <w:rPr>
+                <w:b/>
+                <w:bCs/>
+                <w:sz w:val="20"/>
+                <w:szCs w:val="20"/>
+                <w:lang w:val="en-GB"/>
+              </w:rPr>
+              <w:t>Satisfaction</w:t>
+            </w:r>
+          </w:p>
+        </w:tc>
+        <w:tc>
+          <w:tcPr>
+            <w:tcW w:w="2931" w:type="dxa"/>
+            <w:shd w:val="clear" w:color="auto" w:fill="F7CAAC" w:themeFill="accent2" w:themeFillTint="66"/>
+          </w:tcPr>
+          <w:p>
+            <w:pPr>
+              <w:spacing w:line="240" w:lineRule="auto"/>
+              <w:rPr>
+                <w:sz w:val="20"/>
+                <w:szCs w:val="20"/>
+                <w:lang w:val="en-GB"/>
+              </w:rPr>
+            </w:pPr>
+            <w:r>
+              <w:rPr>
+                <w:sz w:val="20"/>
+                <w:szCs w:val="20"/>
+                <w:lang w:val="en-GB"/>
+              </w:rPr>
+              <w:t>Mean:</w:t>
+            </w:r>
+            <w:r>
+              <w:t xml:space="preserve"> </w:t>
+            </w:r>
+            <w:r>
+              <w:rPr>
+                <w:sz w:val="20"/>
+                <w:szCs w:val="20"/>
+                <w:lang w:val="en-GB"/>
+              </w:rPr>
+              <w:t>3.45</w:t>
+            </w:r>
+          </w:p>
+          <w:p>
+            <w:pPr>
+              <w:spacing w:line="240" w:lineRule="auto"/>
+              <w:rPr>
+                <w:sz w:val="20"/>
+                <w:szCs w:val="20"/>
+                <w:lang w:val="en-GB"/>
+              </w:rPr>
+            </w:pPr>
+            <w:r>
+              <w:rPr>
+                <w:sz w:val="20"/>
+                <w:szCs w:val="20"/>
+                <w:lang w:val="en-GB"/>
+              </w:rPr>
+              <w:t>STD:</w:t>
+            </w:r>
+            <w:r>
+              <w:t xml:space="preserve"> </w:t>
+            </w:r>
+            <w:r>
+              <w:rPr>
+                <w:sz w:val="20"/>
+                <w:szCs w:val="20"/>
+                <w:lang w:val="en-GB"/>
+              </w:rPr>
+              <w:t>1.07</w:t>
+            </w:r>
+          </w:p>
+        </w:tc>
+        <w:tc>
+          <w:tcPr>
+            <w:tcW w:w="2802" w:type="dxa"/>
+            <w:shd w:val="clear" w:color="auto" w:fill="70AD47" w:themeFill="accent6"/>
+          </w:tcPr>
+          <w:p>
+            <w:pPr>
+              <w:spacing w:line="240" w:lineRule="auto"/>
+              <w:rPr>
+                <w:sz w:val="20"/>
+                <w:szCs w:val="20"/>
+                <w:lang w:val="en-GB"/>
+              </w:rPr>
+            </w:pPr>
+            <w:r>
+              <w:rPr>
+                <w:sz w:val="20"/>
+                <w:szCs w:val="20"/>
+                <w:lang w:val="en-GB"/>
+              </w:rPr>
+              <w:t>Mean:</w:t>
+            </w:r>
+            <w:r>
+              <w:rPr>
+                <w:sz w:val="20"/>
+                <w:szCs w:val="20"/>
+              </w:rPr>
+              <w:t xml:space="preserve"> </w:t>
+            </w:r>
+            <w:r>
+              <w:rPr>
+                <w:sz w:val="20"/>
+                <w:szCs w:val="20"/>
+                <w:lang w:val="en-GB"/>
+              </w:rPr>
+              <w:t>4.0</w:t>
+            </w:r>
+          </w:p>
+          <w:p>
+            <w:pPr>
+              <w:spacing w:line="240" w:lineRule="auto"/>
+              <w:rPr>
+                <w:sz w:val="20"/>
+                <w:szCs w:val="20"/>
+                <w:lang w:val="en-GB"/>
+              </w:rPr>
+            </w:pPr>
+            <w:r>
+              <w:rPr>
+                <w:sz w:val="20"/>
+                <w:szCs w:val="20"/>
+                <w:lang w:val="en-GB"/>
+              </w:rPr>
+              <w:t>STD:</w:t>
+            </w:r>
+            <w:r>
+              <w:rPr>
+                <w:sz w:val="20"/>
+                <w:szCs w:val="20"/>
+              </w:rPr>
+              <w:t xml:space="preserve"> </w:t>
+            </w:r>
+            <w:r>
+              <w:rPr>
+                <w:sz w:val="20"/>
+                <w:szCs w:val="20"/>
+                <w:lang w:val="en-GB"/>
+              </w:rPr>
+              <w:t>0.85</w:t>
+            </w:r>
+          </w:p>
+        </w:tc>
+        <w:tc>
+          <w:tcPr>
+            <w:tcW w:w="2803" w:type="dxa"/>
+            <w:shd w:val="clear" w:color="auto" w:fill="70AD47" w:themeFill="accent6"/>
+          </w:tcPr>
+          <w:p>
+            <w:pPr>
+              <w:spacing w:line="240" w:lineRule="auto"/>
+              <w:rPr>
+                <w:sz w:val="20"/>
+                <w:szCs w:val="20"/>
+                <w:lang w:val="en-GB"/>
+              </w:rPr>
+            </w:pPr>
+            <w:r>
+              <w:rPr>
+                <w:sz w:val="20"/>
+                <w:szCs w:val="20"/>
+                <w:lang w:val="en-GB"/>
+              </w:rPr>
+              <w:t>Mean:</w:t>
+            </w:r>
+            <w:r>
+              <w:t xml:space="preserve"> </w:t>
+            </w:r>
+            <w:r>
+              <w:rPr>
+                <w:sz w:val="20"/>
+                <w:szCs w:val="20"/>
+                <w:lang w:val="en-GB"/>
+              </w:rPr>
+              <w:t>4.0</w:t>
+            </w:r>
+          </w:p>
+          <w:p>
+            <w:pPr>
+              <w:spacing w:line="240" w:lineRule="auto"/>
+              <w:rPr>
+                <w:sz w:val="20"/>
+                <w:szCs w:val="20"/>
+                <w:lang w:val="en-GB"/>
+              </w:rPr>
+            </w:pPr>
+            <w:r>
+              <w:rPr>
+                <w:sz w:val="20"/>
+                <w:szCs w:val="20"/>
+                <w:lang w:val="en-GB"/>
+              </w:rPr>
+              <w:t>STD:</w:t>
+            </w:r>
+            <w:r>
+              <w:t xml:space="preserve"> </w:t>
+            </w:r>
+            <w:r>
+              <w:rPr>
+                <w:sz w:val="20"/>
+                <w:szCs w:val="20"/>
+                <w:lang w:val="en-GB"/>
+              </w:rPr>
+              <w:t>0.85</w:t>
+            </w:r>
+          </w:p>
+        </w:tc>
+        <w:tc>
+          <w:tcPr>
+            <w:tcW w:w="2803" w:type="dxa"/>
+            <w:shd w:val="clear" w:color="auto" w:fill="ED7D31" w:themeFill="accent2"/>
+          </w:tcPr>
+          <w:p>
+            <w:pPr>
+              <w:spacing w:line="240" w:lineRule="auto"/>
+              <w:rPr>
+                <w:sz w:val="20"/>
+                <w:szCs w:val="20"/>
+                <w:lang w:val="en-GB"/>
+              </w:rPr>
+            </w:pPr>
+            <w:r>
+              <w:rPr>
+                <w:sz w:val="20"/>
+                <w:szCs w:val="20"/>
+                <w:lang w:val="en-GB"/>
+              </w:rPr>
+              <w:t>Mean:</w:t>
+            </w:r>
+            <w:r>
+              <w:t xml:space="preserve"> </w:t>
+            </w:r>
+            <w:r>
+              <w:rPr>
+                <w:sz w:val="20"/>
+                <w:szCs w:val="20"/>
+                <w:lang w:val="en-GB"/>
+              </w:rPr>
+              <w:t>3.18</w:t>
+            </w:r>
+          </w:p>
+          <w:p>
+            <w:pPr>
+              <w:spacing w:line="240" w:lineRule="auto"/>
+              <w:rPr>
+                <w:sz w:val="20"/>
+                <w:szCs w:val="20"/>
+                <w:lang w:val="en-GB"/>
+              </w:rPr>
+            </w:pPr>
+            <w:r>
+              <w:rPr>
+                <w:sz w:val="20"/>
+                <w:szCs w:val="20"/>
+                <w:lang w:val="en-GB"/>
+              </w:rPr>
+              <w:t>STD:</w:t>
+            </w:r>
+            <w:r>
+              <w:t xml:space="preserve"> </w:t>
+            </w:r>
+            <w:r>
+              <w:rPr>
+                <w:sz w:val="20"/>
+                <w:szCs w:val="20"/>
+                <w:lang w:val="en-GB"/>
+              </w:rPr>
+              <w:t>1.33</w:t>
+            </w:r>
+          </w:p>
+        </w:tc>
+      </w:tr>
+      <w:tr>
+        <w:trPr>
+          <w:tblCellSpacing w:w="0" w:type="dxa"/>
+        </w:trPr>
+        <w:tc>
+          <w:tcPr>
+            <w:tcW w:w="2395" w:type="dxa"/>
+            <w:shd w:val="clear" w:color="auto" w:fill="D0CECE" w:themeFill="background2" w:themeFillShade="E6"/>
+          </w:tcPr>
+          <w:p>
+            <w:pPr>
+              <w:spacing w:line="240" w:lineRule="auto"/>
+              <w:rPr>
+                <w:b/>
+                <w:bCs/>
+                <w:sz w:val="20"/>
+                <w:szCs w:val="20"/>
+                <w:lang w:val="en-GB"/>
+              </w:rPr>
+            </w:pPr>
+            <w:r>
+              <w:rPr>
+                <w:b/>
+                <w:bCs/>
+                <w:sz w:val="20"/>
+                <w:szCs w:val="20"/>
+                <w:lang w:val="en-GB"/>
+              </w:rPr>
+              <w:t>Question 5:</w:t>
+            </w:r>
+          </w:p>
+          <w:p>
+            <w:pPr>
+              <w:spacing w:line="240" w:lineRule="auto"/>
+              <w:rPr>
+                <w:b/>
+                <w:bCs/>
+                <w:sz w:val="20"/>
+                <w:szCs w:val="20"/>
+                <w:lang w:val="en-GB"/>
+              </w:rPr>
+            </w:pPr>
+            <w:r>
+              <w:rPr>
+                <w:b/>
+                <w:bCs/>
+                <w:sz w:val="20"/>
+                <w:szCs w:val="20"/>
+                <w:lang w:val="en-GB"/>
+              </w:rPr>
+              <w:t>Transparency</w:t>
+            </w:r>
+          </w:p>
+        </w:tc>
+        <w:tc>
+          <w:tcPr>
+            <w:tcW w:w="2931" w:type="dxa"/>
+            <w:shd w:val="clear" w:color="auto" w:fill="ED7D31" w:themeFill="accent2"/>
+          </w:tcPr>
+          <w:p>
+            <w:pPr>
+              <w:spacing w:line="240" w:lineRule="auto"/>
+              <w:rPr>
+                <w:sz w:val="20"/>
+                <w:szCs w:val="20"/>
+                <w:lang w:val="en-GB"/>
+              </w:rPr>
+            </w:pPr>
+            <w:r>
+              <w:rPr>
+                <w:sz w:val="20"/>
+                <w:szCs w:val="20"/>
+                <w:lang w:val="en-GB"/>
+              </w:rPr>
+              <w:t>Mean:</w:t>
+            </w:r>
+            <w:r>
+              <w:t xml:space="preserve"> </w:t>
+            </w:r>
+            <w:r>
+              <w:rPr>
+                <w:sz w:val="20"/>
+                <w:szCs w:val="20"/>
+                <w:lang w:val="en-GB"/>
+              </w:rPr>
+              <w:t>2.81</w:t>
+            </w:r>
+          </w:p>
+          <w:p>
+            <w:pPr>
+              <w:spacing w:line="240" w:lineRule="auto"/>
+              <w:rPr>
+                <w:sz w:val="20"/>
+                <w:szCs w:val="20"/>
+                <w:lang w:val="en-GB"/>
+              </w:rPr>
+            </w:pPr>
+            <w:r>
+              <w:rPr>
+                <w:sz w:val="20"/>
+                <w:szCs w:val="20"/>
+                <w:lang w:val="en-GB"/>
+              </w:rPr>
+              <w:t>STD:</w:t>
+            </w:r>
+            <w:r>
+              <w:t xml:space="preserve"> </w:t>
+            </w:r>
+            <w:r>
+              <w:rPr>
+                <w:sz w:val="20"/>
+                <w:szCs w:val="20"/>
+                <w:lang w:val="en-GB"/>
+              </w:rPr>
+              <w:t>0.93</w:t>
+            </w:r>
+          </w:p>
+        </w:tc>
+        <w:tc>
+          <w:tcPr>
+            <w:tcW w:w="2802" w:type="dxa"/>
+            <w:shd w:val="clear" w:color="auto" w:fill="70AD47" w:themeFill="accent6"/>
+          </w:tcPr>
+          <w:p>
+            <w:pPr>
+              <w:spacing w:line="240" w:lineRule="auto"/>
+              <w:rPr>
+                <w:sz w:val="20"/>
+                <w:szCs w:val="20"/>
+                <w:lang w:val="en-GB"/>
+              </w:rPr>
+            </w:pPr>
+            <w:r>
+              <w:rPr>
+                <w:sz w:val="20"/>
+                <w:szCs w:val="20"/>
+                <w:lang w:val="en-GB"/>
+              </w:rPr>
+              <w:t>Mean:</w:t>
+            </w:r>
+            <w:r>
+              <w:rPr>
+                <w:sz w:val="20"/>
+                <w:szCs w:val="20"/>
+              </w:rPr>
+              <w:t xml:space="preserve"> </w:t>
+            </w:r>
+            <w:r>
+              <w:rPr>
+                <w:sz w:val="20"/>
+                <w:szCs w:val="20"/>
+                <w:lang w:val="en-GB"/>
+              </w:rPr>
+              <w:t>3.90</w:t>
+            </w:r>
+          </w:p>
+          <w:p>
+            <w:pPr>
+              <w:spacing w:line="240" w:lineRule="auto"/>
+              <w:rPr>
+                <w:sz w:val="20"/>
+                <w:szCs w:val="20"/>
+                <w:lang w:val="en-GB"/>
+              </w:rPr>
+            </w:pPr>
+            <w:r>
+              <w:rPr>
+                <w:sz w:val="20"/>
+                <w:szCs w:val="20"/>
+                <w:lang w:val="en-GB"/>
+              </w:rPr>
+              <w:t>STD:</w:t>
+            </w:r>
+            <w:r>
+              <w:rPr>
+                <w:sz w:val="20"/>
+                <w:szCs w:val="20"/>
+              </w:rPr>
+              <w:t xml:space="preserve"> </w:t>
+            </w:r>
+            <w:r>
+              <w:rPr>
+                <w:sz w:val="20"/>
+                <w:szCs w:val="20"/>
+                <w:lang w:val="en-GB"/>
+              </w:rPr>
+              <w:t>0.51</w:t>
+            </w:r>
+          </w:p>
+        </w:tc>
+        <w:tc>
+          <w:tcPr>
+            <w:tcW w:w="2803" w:type="dxa"/>
+            <w:shd w:val="clear" w:color="auto" w:fill="70AD47" w:themeFill="accent6"/>
+          </w:tcPr>
+          <w:p>
+            <w:pPr>
+              <w:spacing w:line="240" w:lineRule="auto"/>
+              <w:rPr>
+                <w:sz w:val="20"/>
+                <w:szCs w:val="20"/>
+                <w:lang w:val="en-GB"/>
+              </w:rPr>
+            </w:pPr>
+            <w:r>
+              <w:rPr>
+                <w:sz w:val="20"/>
+                <w:szCs w:val="20"/>
+                <w:lang w:val="en-GB"/>
+              </w:rPr>
+              <w:t>Mean:</w:t>
+            </w:r>
+            <w:r>
+              <w:t xml:space="preserve"> </w:t>
+            </w:r>
+            <w:r>
+              <w:rPr>
+                <w:sz w:val="20"/>
+                <w:szCs w:val="20"/>
+                <w:lang w:val="en-GB"/>
+              </w:rPr>
+              <w:t>3.90</w:t>
+            </w:r>
+          </w:p>
+          <w:p>
+            <w:pPr>
+              <w:spacing w:line="240" w:lineRule="auto"/>
+              <w:rPr>
+                <w:sz w:val="20"/>
+                <w:szCs w:val="20"/>
+                <w:lang w:val="en-GB"/>
+              </w:rPr>
+            </w:pPr>
+            <w:r>
+              <w:rPr>
+                <w:sz w:val="20"/>
+                <w:szCs w:val="20"/>
+                <w:lang w:val="en-GB"/>
+              </w:rPr>
+              <w:t>STD:</w:t>
+            </w:r>
+            <w:r>
+              <w:t xml:space="preserve"> </w:t>
+            </w:r>
+            <w:r>
+              <w:rPr>
+                <w:sz w:val="20"/>
+                <w:szCs w:val="20"/>
+                <w:lang w:val="en-GB"/>
+              </w:rPr>
+              <w:t>0.66</w:t>
+            </w:r>
+          </w:p>
+        </w:tc>
+        <w:tc>
+          <w:tcPr>
+            <w:tcW w:w="2803" w:type="dxa"/>
+            <w:shd w:val="clear" w:color="auto" w:fill="F7CAAC" w:themeFill="accent2" w:themeFillTint="66"/>
+          </w:tcPr>
+          <w:p>
+            <w:pPr>
+              <w:spacing w:line="240" w:lineRule="auto"/>
+              <w:rPr>
+                <w:sz w:val="20"/>
+                <w:szCs w:val="20"/>
+                <w:lang w:val="en-GB"/>
+              </w:rPr>
+            </w:pPr>
+            <w:r>
+              <w:rPr>
+                <w:sz w:val="20"/>
+                <w:szCs w:val="20"/>
+                <w:lang w:val="en-GB"/>
+              </w:rPr>
+              <w:t>Mean:</w:t>
+            </w:r>
+            <w:r>
+              <w:t xml:space="preserve"> </w:t>
+            </w:r>
+            <w:r>
+              <w:rPr>
+                <w:sz w:val="20"/>
+                <w:szCs w:val="20"/>
+                <w:lang w:val="en-GB"/>
+              </w:rPr>
+              <w:t>3.36</w:t>
+            </w:r>
+          </w:p>
+          <w:p>
+            <w:pPr>
+              <w:spacing w:line="240" w:lineRule="auto"/>
+              <w:rPr>
+                <w:sz w:val="20"/>
+                <w:szCs w:val="20"/>
+                <w:lang w:val="en-GB"/>
+              </w:rPr>
+            </w:pPr>
+            <w:r>
+              <w:rPr>
+                <w:sz w:val="20"/>
+                <w:szCs w:val="20"/>
+                <w:lang w:val="en-GB"/>
+              </w:rPr>
+              <w:t>STD:</w:t>
+            </w:r>
+            <w:r>
+              <w:t xml:space="preserve"> </w:t>
+            </w:r>
+            <w:r>
+              <w:rPr>
+                <w:sz w:val="20"/>
+                <w:szCs w:val="20"/>
+                <w:lang w:val="en-GB"/>
+              </w:rPr>
+              <w:t>1.29</w:t>
+            </w:r>
+          </w:p>
+        </w:tc>
+      </w:tr>
+      <w:tr>
+        <w:trPr>
+          <w:tblCellSpacing w:w="0" w:type="dxa"/>
+        </w:trPr>
+        <w:tc>
+          <w:tcPr>
+            <w:tcW w:w="2395" w:type="dxa"/>
+            <w:shd w:val="clear" w:color="auto" w:fill="D0CECE" w:themeFill="background2" w:themeFillShade="E6"/>
+          </w:tcPr>
+          <w:p>
+            <w:pPr>
+              <w:spacing w:line="240" w:lineRule="auto"/>
+              <w:rPr>
+                <w:b/>
+                <w:bCs/>
+                <w:sz w:val="20"/>
+                <w:szCs w:val="20"/>
+                <w:lang w:val="en-GB"/>
+              </w:rPr>
+            </w:pPr>
+            <w:r>
+              <w:rPr>
+                <w:b/>
+                <w:bCs/>
+                <w:sz w:val="20"/>
+                <w:szCs w:val="20"/>
+                <w:lang w:val="en-GB"/>
+              </w:rPr>
+              <w:t>Question 6:</w:t>
+            </w:r>
+          </w:p>
+          <w:p>
+            <w:pPr>
+              <w:spacing w:line="240" w:lineRule="auto"/>
+              <w:rPr>
+                <w:b/>
+                <w:bCs/>
+                <w:sz w:val="20"/>
+                <w:szCs w:val="20"/>
+                <w:lang w:val="en-GB"/>
+              </w:rPr>
+            </w:pPr>
+            <w:r>
+              <w:rPr>
+                <w:b/>
+                <w:bCs/>
+                <w:sz w:val="20"/>
+                <w:szCs w:val="20"/>
+                <w:lang w:val="en-GB"/>
+              </w:rPr>
+              <w:t>Helpfulness</w:t>
+            </w:r>
+          </w:p>
+        </w:tc>
+        <w:tc>
+          <w:tcPr>
+            <w:tcW w:w="2931" w:type="dxa"/>
+            <w:shd w:val="clear" w:color="auto" w:fill="D0CECE" w:themeFill="background2" w:themeFillShade="E6"/>
+          </w:tcPr>
+          <w:p>
+            <w:pPr>
+              <w:spacing w:line="240" w:lineRule="auto"/>
+              <w:rPr>
+                <w:sz w:val="20"/>
+                <w:szCs w:val="20"/>
+                <w:lang w:val="en-GB"/>
+              </w:rPr>
+            </w:pPr>
+          </w:p>
+        </w:tc>
+        <w:tc>
+          <w:tcPr>
+            <w:tcW w:w="2802" w:type="dxa"/>
+            <w:shd w:val="clear" w:color="auto" w:fill="70AD47" w:themeFill="accent6"/>
+          </w:tcPr>
+          <w:p>
+            <w:pPr>
+              <w:spacing w:line="240" w:lineRule="auto"/>
+              <w:rPr>
+                <w:sz w:val="20"/>
+                <w:szCs w:val="20"/>
+                <w:lang w:val="en-GB"/>
+              </w:rPr>
+            </w:pPr>
+            <w:r>
+              <w:rPr>
+                <w:sz w:val="20"/>
+                <w:szCs w:val="20"/>
+                <w:lang w:val="en-GB"/>
+              </w:rPr>
+              <w:t>Mean:</w:t>
+            </w:r>
+            <w:r>
+              <w:rPr>
+                <w:sz w:val="20"/>
+                <w:szCs w:val="20"/>
+              </w:rPr>
+              <w:t xml:space="preserve"> </w:t>
+            </w:r>
+            <w:r>
+              <w:rPr>
+                <w:sz w:val="20"/>
+                <w:szCs w:val="20"/>
+                <w:lang w:val="en-GB"/>
+              </w:rPr>
+              <w:t>4.18</w:t>
+            </w:r>
+          </w:p>
+          <w:p>
+            <w:pPr>
+              <w:spacing w:line="240" w:lineRule="auto"/>
+              <w:rPr>
+                <w:sz w:val="20"/>
+                <w:szCs w:val="20"/>
+                <w:lang w:val="en-GB"/>
+              </w:rPr>
+            </w:pPr>
+            <w:r>
+              <w:rPr>
+                <w:sz w:val="20"/>
+                <w:szCs w:val="20"/>
+                <w:lang w:val="en-GB"/>
+              </w:rPr>
+              <w:t>STD:</w:t>
+            </w:r>
+            <w:r>
+              <w:rPr>
+                <w:sz w:val="20"/>
+                <w:szCs w:val="20"/>
+              </w:rPr>
+              <w:t xml:space="preserve"> </w:t>
+            </w:r>
+            <w:r>
+              <w:rPr>
+                <w:sz w:val="20"/>
+                <w:szCs w:val="20"/>
+                <w:lang w:val="en-GB"/>
+              </w:rPr>
+              <w:t>0.71</w:t>
+            </w:r>
+          </w:p>
+        </w:tc>
+        <w:tc>
+          <w:tcPr>
+            <w:tcW w:w="2803" w:type="dxa"/>
+            <w:shd w:val="clear" w:color="auto" w:fill="F7CAAC" w:themeFill="accent2" w:themeFillTint="66"/>
+          </w:tcPr>
+          <w:p>
+            <w:pPr>
+              <w:spacing w:line="240" w:lineRule="auto"/>
+              <w:rPr>
+                <w:sz w:val="20"/>
+                <w:szCs w:val="20"/>
+                <w:lang w:val="en-GB"/>
+              </w:rPr>
+            </w:pPr>
+            <w:r>
+              <w:rPr>
+                <w:sz w:val="20"/>
+                <w:szCs w:val="20"/>
+                <w:lang w:val="en-GB"/>
+              </w:rPr>
+              <w:t>Mean:</w:t>
+            </w:r>
+            <w:r>
+              <w:t xml:space="preserve"> </w:t>
+            </w:r>
+            <w:r>
+              <w:rPr>
+                <w:sz w:val="20"/>
+                <w:szCs w:val="20"/>
+                <w:lang w:val="en-GB"/>
+              </w:rPr>
+              <w:t>3.63</w:t>
+            </w:r>
+          </w:p>
+          <w:p>
+            <w:pPr>
+              <w:spacing w:line="240" w:lineRule="auto"/>
+              <w:rPr>
+                <w:sz w:val="20"/>
+                <w:szCs w:val="20"/>
+                <w:lang w:val="en-GB"/>
+              </w:rPr>
+            </w:pPr>
+            <w:r>
+              <w:rPr>
+                <w:sz w:val="20"/>
+                <w:szCs w:val="20"/>
+                <w:lang w:val="en-GB"/>
+              </w:rPr>
+              <w:t>STD:</w:t>
+            </w:r>
+            <w:r>
+              <w:t xml:space="preserve"> </w:t>
+            </w:r>
+            <w:r>
+              <w:rPr>
+                <w:sz w:val="20"/>
+                <w:szCs w:val="20"/>
+                <w:lang w:val="en-GB"/>
+              </w:rPr>
+              <w:t>0.97</w:t>
+            </w:r>
+          </w:p>
+        </w:tc>
+        <w:tc>
+          <w:tcPr>
+            <w:tcW w:w="2803" w:type="dxa"/>
+            <w:shd w:val="clear" w:color="auto" w:fill="C5E0B3" w:themeFill="accent6" w:themeFillTint="66"/>
+          </w:tcPr>
+          <w:p>
+            <w:pPr>
+              <w:spacing w:line="240" w:lineRule="auto"/>
+              <w:rPr>
+                <w:sz w:val="20"/>
+                <w:szCs w:val="20"/>
+                <w:lang w:val="en-GB"/>
+              </w:rPr>
+            </w:pPr>
+            <w:r>
+              <w:rPr>
+                <w:sz w:val="20"/>
+                <w:szCs w:val="20"/>
+                <w:lang w:val="en-GB"/>
+              </w:rPr>
+              <w:t>Mean:</w:t>
+            </w:r>
+            <w:r>
+              <w:t xml:space="preserve"> </w:t>
+            </w:r>
+            <w:r>
+              <w:rPr>
+                <w:sz w:val="20"/>
+                <w:szCs w:val="20"/>
+                <w:lang w:val="en-GB"/>
+              </w:rPr>
+              <w:t>3.90</w:t>
+            </w:r>
+          </w:p>
+          <w:p>
+            <w:pPr>
+              <w:spacing w:line="240" w:lineRule="auto"/>
+              <w:rPr>
+                <w:sz w:val="20"/>
+                <w:szCs w:val="20"/>
+                <w:lang w:val="en-GB"/>
+              </w:rPr>
+            </w:pPr>
+            <w:r>
+              <w:rPr>
+                <w:sz w:val="20"/>
+                <w:szCs w:val="20"/>
+                <w:lang w:val="en-GB"/>
+              </w:rPr>
+              <w:t>STD:</w:t>
+            </w:r>
+            <w:r>
+              <w:t xml:space="preserve"> </w:t>
+            </w:r>
+            <w:r>
+              <w:rPr>
+                <w:sz w:val="20"/>
+                <w:szCs w:val="20"/>
+                <w:lang w:val="en-GB"/>
+              </w:rPr>
+              <w:t>0.99</w:t>
+            </w:r>
+          </w:p>
+        </w:tc>
+      </w:tr>
+      <w:tr>
+        <w:trPr>
+          <w:trHeight w:val="771"/>
+          <w:tblCellSpacing w:w="0" w:type="dxa"/>
+        </w:trPr>
+        <w:tc>
+          <w:tcPr>
+            <w:tcW w:w="2395" w:type="dxa"/>
+            <w:shd w:val="clear" w:color="auto" w:fill="D0CECE" w:themeFill="background2" w:themeFillShade="E6"/>
+          </w:tcPr>
+          <w:p>
+            <w:pPr>
+              <w:spacing w:line="240" w:lineRule="auto"/>
+              <w:rPr>
+                <w:b/>
+                <w:bCs/>
+                <w:sz w:val="20"/>
+                <w:szCs w:val="20"/>
+                <w:lang w:val="en-GB"/>
+              </w:rPr>
+            </w:pPr>
+            <w:r>
+              <w:rPr>
+                <w:b/>
+                <w:bCs/>
+                <w:sz w:val="20"/>
+                <w:szCs w:val="20"/>
+                <w:lang w:val="en-GB"/>
+              </w:rPr>
+              <w:t>Question 7:</w:t>
+            </w:r>
+          </w:p>
+          <w:p>
+            <w:pPr>
+              <w:spacing w:line="240" w:lineRule="auto"/>
+              <w:rPr>
+                <w:b/>
+                <w:bCs/>
+                <w:sz w:val="20"/>
+                <w:szCs w:val="20"/>
+                <w:lang w:val="en-GB"/>
+              </w:rPr>
+            </w:pPr>
+            <w:r>
+              <w:rPr>
+                <w:b/>
+                <w:bCs/>
+                <w:sz w:val="20"/>
+                <w:szCs w:val="20"/>
+                <w:lang w:val="en-GB"/>
+              </w:rPr>
+              <w:t>Overall Rating</w:t>
+            </w:r>
+          </w:p>
+        </w:tc>
+        <w:tc>
+          <w:tcPr>
+            <w:tcW w:w="2931" w:type="dxa"/>
+            <w:shd w:val="clear" w:color="auto" w:fill="D0CECE" w:themeFill="background2" w:themeFillShade="E6"/>
+          </w:tcPr>
+          <w:p>
+            <w:pPr>
+              <w:spacing w:line="240" w:lineRule="auto"/>
+              <w:rPr>
+                <w:sz w:val="20"/>
+                <w:szCs w:val="20"/>
+                <w:lang w:val="en-GB"/>
+              </w:rPr>
+            </w:pPr>
+          </w:p>
+        </w:tc>
+        <w:tc>
+          <w:tcPr>
+            <w:tcW w:w="2802" w:type="dxa"/>
+            <w:shd w:val="clear" w:color="auto" w:fill="70AD47" w:themeFill="accent6"/>
+          </w:tcPr>
+          <w:p>
+            <w:pPr>
+              <w:spacing w:line="240" w:lineRule="auto"/>
+              <w:rPr>
+                <w:sz w:val="20"/>
+                <w:szCs w:val="20"/>
+                <w:lang w:val="en-GB"/>
+              </w:rPr>
+            </w:pPr>
+            <w:r>
+              <w:rPr>
+                <w:sz w:val="20"/>
+                <w:szCs w:val="20"/>
+                <w:lang w:val="en-GB"/>
+              </w:rPr>
+              <w:t>Mean:</w:t>
+            </w:r>
+            <w:r>
+              <w:t xml:space="preserve"> </w:t>
+            </w:r>
+            <w:r>
+              <w:rPr>
+                <w:sz w:val="20"/>
+                <w:szCs w:val="20"/>
+                <w:lang w:val="en-GB"/>
+              </w:rPr>
+              <w:t>4.27</w:t>
+            </w:r>
+          </w:p>
+          <w:p>
+            <w:pPr>
+              <w:spacing w:line="240" w:lineRule="auto"/>
+              <w:rPr>
+                <w:sz w:val="20"/>
+                <w:szCs w:val="20"/>
+                <w:lang w:val="en-GB"/>
+              </w:rPr>
+            </w:pPr>
+            <w:r>
+              <w:rPr>
+                <w:sz w:val="20"/>
+                <w:szCs w:val="20"/>
+                <w:lang w:val="en-GB"/>
+              </w:rPr>
+              <w:t>STD:</w:t>
+            </w:r>
+            <w:r>
+              <w:t xml:space="preserve"> </w:t>
+            </w:r>
+            <w:r>
+              <w:rPr>
+                <w:sz w:val="20"/>
+                <w:szCs w:val="20"/>
+                <w:lang w:val="en-GB"/>
+              </w:rPr>
+              <w:t>0.61</w:t>
+            </w:r>
+          </w:p>
+        </w:tc>
+        <w:tc>
+          <w:tcPr>
+            <w:tcW w:w="2803" w:type="dxa"/>
+            <w:shd w:val="clear" w:color="auto" w:fill="C5E0B3" w:themeFill="accent6" w:themeFillTint="66"/>
+          </w:tcPr>
+          <w:p>
+            <w:pPr>
+              <w:spacing w:line="240" w:lineRule="auto"/>
+              <w:rPr>
+                <w:sz w:val="20"/>
+                <w:szCs w:val="20"/>
+                <w:lang w:val="en-GB"/>
+              </w:rPr>
+            </w:pPr>
+            <w:r>
+              <w:rPr>
+                <w:sz w:val="20"/>
+                <w:szCs w:val="20"/>
+                <w:lang w:val="en-GB"/>
+              </w:rPr>
+              <w:t>Mean:</w:t>
+            </w:r>
+            <w:r>
+              <w:t xml:space="preserve"> </w:t>
+            </w:r>
+            <w:r>
+              <w:rPr>
+                <w:sz w:val="20"/>
+                <w:szCs w:val="20"/>
+                <w:lang w:val="en-GB"/>
+              </w:rPr>
+              <w:t>3.81</w:t>
+            </w:r>
+          </w:p>
+          <w:p>
+            <w:pPr>
+              <w:spacing w:line="240" w:lineRule="auto"/>
+              <w:rPr>
+                <w:sz w:val="20"/>
+                <w:szCs w:val="20"/>
+                <w:lang w:val="en-GB"/>
+              </w:rPr>
+            </w:pPr>
+            <w:r>
+              <w:rPr>
+                <w:sz w:val="20"/>
+                <w:szCs w:val="20"/>
+                <w:lang w:val="en-GB"/>
+              </w:rPr>
+              <w:t>STD:</w:t>
+            </w:r>
+            <w:r>
+              <w:t xml:space="preserve"> </w:t>
+            </w:r>
+            <w:r>
+              <w:rPr>
+                <w:sz w:val="20"/>
+                <w:szCs w:val="20"/>
+                <w:lang w:val="en-GB"/>
+              </w:rPr>
+              <w:t>0.57</w:t>
+            </w:r>
+          </w:p>
+        </w:tc>
+        <w:tc>
+          <w:tcPr>
+            <w:tcW w:w="2803" w:type="dxa"/>
+            <w:shd w:val="clear" w:color="auto" w:fill="F7CAAC" w:themeFill="accent2" w:themeFillTint="66"/>
+          </w:tcPr>
+          <w:p>
+            <w:pPr>
+              <w:spacing w:line="240" w:lineRule="auto"/>
+              <w:rPr>
+                <w:sz w:val="20"/>
+                <w:szCs w:val="20"/>
+                <w:lang w:val="en-GB"/>
+              </w:rPr>
+            </w:pPr>
+            <w:r>
+              <w:rPr>
+                <w:sz w:val="20"/>
+                <w:szCs w:val="20"/>
+                <w:lang w:val="en-GB"/>
+              </w:rPr>
+              <w:t>Mean:</w:t>
+            </w:r>
+            <w:r>
+              <w:t xml:space="preserve"> </w:t>
+            </w:r>
+            <w:r>
+              <w:rPr>
+                <w:sz w:val="20"/>
+                <w:szCs w:val="20"/>
+                <w:lang w:val="en-GB"/>
+              </w:rPr>
+              <w:t>3.45</w:t>
+            </w:r>
+          </w:p>
+          <w:p>
+            <w:pPr>
+              <w:spacing w:line="240" w:lineRule="auto"/>
+              <w:rPr>
+                <w:sz w:val="20"/>
+                <w:szCs w:val="20"/>
+                <w:lang w:val="en-GB"/>
+              </w:rPr>
+            </w:pPr>
+            <w:r>
+              <w:rPr>
+                <w:sz w:val="20"/>
+                <w:szCs w:val="20"/>
+                <w:lang w:val="en-GB"/>
+              </w:rPr>
+              <w:t>STD:</w:t>
+            </w:r>
+            <w:r>
+              <w:t xml:space="preserve"> </w:t>
+            </w:r>
+            <w:r>
+              <w:rPr>
+                <w:sz w:val="20"/>
+                <w:szCs w:val="20"/>
+                <w:lang w:val="en-GB"/>
+              </w:rPr>
+              <w:t>0.98</w:t>
+            </w:r>
+          </w:p>
+        </w:tc>
+      </w:tr>
+    </w:tbl>
+    <w:p>
+      <w:pPr>
+        <w:rPr>
+          <w:lang w:val="en-GB"/>
+        </w:rPr>
+      </w:pPr>
+    </w:p>
+    <w:tbl>
+      <w:tblPr>
+        <w:tblStyle w:val="Grilledutableau"/>
+        <w:tblW w:w="0" w:type="auto"/>
+        <w:jc w:val="center"/>
+        <w:tblLook w:val="04A0" w:firstRow="1" w:lastRow="0" w:firstColumn="1" w:lastColumn="0" w:noHBand="0" w:noVBand="1"/>
+      </w:tblPr>
+      <w:tblGrid>
+        <w:gridCol w:w="2861"/>
+        <w:gridCol w:w="2858"/>
+        <w:gridCol w:w="2858"/>
+        <w:gridCol w:w="2863"/>
+      </w:tblGrid>
+      <w:tr>
+        <w:trPr>
+          <w:jc w:val="center"/>
+        </w:trPr>
+        <w:tc>
+          <w:tcPr>
+            <w:tcW w:w="2861" w:type="dxa"/>
+            <w:shd w:val="clear" w:color="auto" w:fill="70AD47" w:themeFill="accent6"/>
+          </w:tcPr>
+          <w:p>
+            <w:pPr>
+              <w:rPr>
+                <w:lang w:val="en-GB"/>
+              </w:rPr>
+            </w:pPr>
+            <w:r>
+              <w:rPr>
+                <w:lang w:val="en-GB"/>
+              </w:rPr>
+              <w:t>Best Mean</w:t>
+            </w:r>
+          </w:p>
+        </w:tc>
+        <w:tc>
+          <w:tcPr>
+            <w:tcW w:w="2858" w:type="dxa"/>
+            <w:shd w:val="clear" w:color="auto" w:fill="C5E0B3" w:themeFill="accent6" w:themeFillTint="66"/>
+          </w:tcPr>
+          <w:p>
+            <w:pPr>
+              <w:rPr>
+                <w:lang w:val="en-GB"/>
+              </w:rPr>
+            </w:pPr>
+            <w:r>
+              <w:rPr>
+                <w:lang w:val="en-GB"/>
+              </w:rPr>
+              <w:t>Second Best Mean</w:t>
+            </w:r>
           </w:p>
         </w:tc>
         <w:tc>
@@ -1478,7 +5034,7 @@
               <w:rPr>
                 <w:lang w:val="en-GB"/>
               </w:rPr>
-              <w:t>Worst but not significantly</w:t>
+              <w:t>Third Best Mean</w:t>
             </w:r>
           </w:p>
         </w:tc>
@@ -1497,7 +5053,7 @@
               <w:rPr>
                 <w:lang w:val="en-GB"/>
               </w:rPr>
-              <w:t>Significantly Worst</w:t>
+              <w:t>Fourth Best Mean</w:t>
             </w:r>
           </w:p>
         </w:tc>

</xml_diff>